<commit_message>
edits to code and new markdown doc from during our call
</commit_message>
<xml_diff>
--- a/Partner_RFF.docx
+++ b/Partner_RFF.docx
@@ -304,7 +304,7 @@
         <w:rPr>
           <w:rStyle w:val="VerbatimChar"/>
         </w:rPr>
-        <w:t xml:space="preserve">## # A tibble: 66 x 3</w:t>
+        <w:t xml:space="preserve">## # A tibble: 66 x 2</w:t>
       </w:r>
       <w:r>
         <w:br w:type="textWrapping"/>
@@ -313,7 +313,7 @@
         <w:rPr>
           <w:rStyle w:val="VerbatimChar"/>
         </w:rPr>
-        <w:t xml:space="preserve">##    `Scientific name`            `Common name`                 TotalPartners</w:t>
+        <w:t xml:space="preserve">##    `Common name`                             TotalPartners</w:t>
       </w:r>
       <w:r>
         <w:br w:type="textWrapping"/>
@@ -322,7 +322,7 @@
         <w:rPr>
           <w:rStyle w:val="VerbatimChar"/>
         </w:rPr>
-        <w:t xml:space="preserve">##    &lt;chr&gt;                        &lt;chr&gt;                                 &lt;dbl&gt;</w:t>
+        <w:t xml:space="preserve">##    &lt;chr&gt;                                             &lt;dbl&gt;</w:t>
       </w:r>
       <w:r>
         <w:br w:type="textWrapping"/>
@@ -331,7 +331,7 @@
         <w:rPr>
           <w:rStyle w:val="VerbatimChar"/>
         </w:rPr>
-        <w:t xml:space="preserve">##  1 Calochortus persistens       SISKIYOU MARIPOSA LILY                    2</w:t>
+        <w:t xml:space="preserve">##  1 SISKIYOU MARIPOSA LILY                                2</w:t>
       </w:r>
       <w:r>
         <w:br w:type="textWrapping"/>
@@ -340,7 +340,7 @@
         <w:rPr>
           <w:rStyle w:val="VerbatimChar"/>
         </w:rPr>
-        <w:t xml:space="preserve">##  2 Allium gooddingii            GOODING'S ONION                           1</w:t>
+        <w:t xml:space="preserve">##  2 GOODING'S ONION                                       1</w:t>
       </w:r>
       <w:r>
         <w:br w:type="textWrapping"/>
@@ -349,7 +349,7 @@
         <w:rPr>
           <w:rStyle w:val="VerbatimChar"/>
         </w:rPr>
-        <w:t xml:space="preserve">##  3 Astragalus cusickii var. pa~ PACKARDS MILKVETCH                        1</w:t>
+        <w:t xml:space="preserve">##  3 PACKARDS MILKVETCH                                    1</w:t>
       </w:r>
       <w:r>
         <w:br w:type="textWrapping"/>
@@ -358,7 +358,7 @@
         <w:rPr>
           <w:rStyle w:val="VerbatimChar"/>
         </w:rPr>
-        <w:t xml:space="preserve">##  4 Thymallus arcticus           ARCTIC GRAYLING- UPPER MISSO~             4</w:t>
+        <w:t xml:space="preserve">##  4 ARCTIC GRAYLING- UPPER MISSOURI RIVER DPS             4</w:t>
       </w:r>
       <w:r>
         <w:br w:type="textWrapping"/>
@@ -367,7 +367,7 @@
         <w:rPr>
           <w:rStyle w:val="VerbatimChar"/>
         </w:rPr>
-        <w:t xml:space="preserve">##  5 Cimicifuga arizonica         ARIZONA BUGBANE                           2</w:t>
+        <w:t xml:space="preserve">##  5 ARIZONA BUGBANE                                       2</w:t>
       </w:r>
       <w:r>
         <w:br w:type="textWrapping"/>
@@ -376,7 +376,7 @@
         <w:rPr>
           <w:rStyle w:val="VerbatimChar"/>
         </w:rPr>
-        <w:t xml:space="preserve">##  6 Lupinus aridus ssp. ashland~ ASHLAND LUPINE                            2</w:t>
+        <w:t xml:space="preserve">##  6 ASHLAND LUPINE                                        2</w:t>
       </w:r>
       <w:r>
         <w:br w:type="textWrapping"/>
@@ -385,7 +385,7 @@
         <w:rPr>
           <w:rStyle w:val="VerbatimChar"/>
         </w:rPr>
-        <w:t xml:space="preserve">##  7 Pseudanophthalmus major      BEAVER CAVE BEETLE                        7</w:t>
+        <w:t xml:space="preserve">##  7 BEAVER CAVE BEETLE                                    7</w:t>
       </w:r>
       <w:r>
         <w:br w:type="textWrapping"/>
@@ -394,7 +394,7 @@
         <w:rPr>
           <w:rStyle w:val="VerbatimChar"/>
         </w:rPr>
-        <w:t xml:space="preserve">##  8 Opuntia X multigeniculata    BLUE DIAMOND CHOLLA                       1</w:t>
+        <w:t xml:space="preserve">##  8 BLUE DIAMOND CHOLLA                                   1</w:t>
       </w:r>
       <w:r>
         <w:br w:type="textWrapping"/>
@@ -403,7 +403,7 @@
         <w:rPr>
           <w:rStyle w:val="VerbatimChar"/>
         </w:rPr>
-        <w:t xml:space="preserve">##  9 Phacelia stellaris           BRAND'S PHACELIA                         20</w:t>
+        <w:t xml:space="preserve">##  9 BRAND'S PHACELIA                                     20</w:t>
       </w:r>
       <w:r>
         <w:br w:type="textWrapping"/>
@@ -412,7 +412,7 @@
         <w:rPr>
           <w:rStyle w:val="VerbatimChar"/>
         </w:rPr>
-        <w:t xml:space="preserve">## 10 Fallicambarus gordoni        CAMP SHELBY BURROWING CRAYFI~             4</w:t>
+        <w:t xml:space="preserve">## 10 CAMP SHELBY BURROWING CRAYFISH                        4</w:t>
       </w:r>
       <w:r>
         <w:br w:type="textWrapping"/>
@@ -866,7 +866,7 @@
     </w:lvl>
   </w:abstractNum>
   <w:abstractNum w:abstractNumId="990">
-    <w:nsid w:val="8cf09973"/>
+    <w:nsid w:val="852270f5"/>
     <w:multiLevelType w:val="multilevel"/>
     <w:lvl w:ilvl="0">
       <w:numFmt w:val="bullet"/>
@@ -947,7 +947,7 @@
     </w:lvl>
   </w:abstractNum>
   <w:abstractNum w:abstractNumId="99411">
-    <w:nsid w:val="eeb855a6"/>
+    <w:nsid w:val="32a66bc3"/>
     <w:multiLevelType w:val="multilevel"/>
     <w:lvl w:ilvl="0">
       <w:start w:val="1"/>
@@ -1035,7 +1035,7 @@
     </w:lvl>
   </w:abstractNum>
   <w:abstractNum w:abstractNumId="991">
-    <w:nsid w:val="42385a48"/>
+    <w:nsid w:val="6488aae7"/>
     <w:multiLevelType w:val="multilevel"/>
     <w:lvl w:ilvl="0">
       <w:numFmt w:val="bullet"/>
@@ -1116,7 +1116,7 @@
     </w:lvl>
   </w:abstractNum>
   <w:abstractNum w:abstractNumId="99722">
-    <w:nsid w:val="b7eba232"/>
+    <w:nsid w:val="ca3ff996"/>
     <w:multiLevelType w:val="multilevel"/>
     <w:lvl w:ilvl="0">
       <w:start w:val="2"/>
@@ -1204,7 +1204,7 @@
     </w:lvl>
   </w:abstractNum>
   <w:abstractNum w:abstractNumId="99713">
-    <w:nsid w:val="87d0f894"/>
+    <w:nsid w:val="c4640194"/>
     <w:multiLevelType w:val="multilevel"/>
     <w:lvl w:ilvl="0">
       <w:start w:val="3"/>
@@ -1292,7 +1292,7 @@
     </w:lvl>
   </w:abstractNum>
   <w:abstractNum w:abstractNumId="99714">
-    <w:nsid w:val="c5ec3a7c"/>
+    <w:nsid w:val="2877794d"/>
     <w:multiLevelType w:val="multilevel"/>
     <w:lvl w:ilvl="0">
       <w:start w:val="4"/>
@@ -1380,7 +1380,7 @@
     </w:lvl>
   </w:abstractNum>
   <w:abstractNum w:abstractNumId="99723">
-    <w:nsid w:val="fc696ce0"/>
+    <w:nsid w:val="1c668ab4"/>
     <w:multiLevelType w:val="multilevel"/>
     <w:lvl w:ilvl="0">
       <w:start w:val="3"/>
@@ -1468,7 +1468,7 @@
     </w:lvl>
   </w:abstractNum>
   <w:abstractNum w:abstractNumId="99711">
-    <w:nsid w:val="853cdff8"/>
+    <w:nsid w:val="daa6d054"/>
     <w:multiLevelType w:val="multilevel"/>
     <w:lvl w:ilvl="0">
       <w:start w:val="1"/>

</xml_diff>

<commit_message>
Final changes made to list of partners and then updated output documents and rmd numbers
</commit_message>
<xml_diff>
--- a/Partner_RFF.docx
+++ b/Partner_RFF.docx
@@ -281,7 +281,7 @@
         <w:rPr>
           <w:rStyle w:val="VerbatimChar"/>
         </w:rPr>
-        <w:t xml:space="preserve">## [1] 262</w:t>
+        <w:t xml:space="preserve">## [1] 199</w:t>
       </w:r>
     </w:p>
     <w:p>
@@ -304,136 +304,165 @@
         <w:rPr>
           <w:rStyle w:val="VerbatimChar"/>
         </w:rPr>
-        <w:t xml:space="preserve">## # A tibble: 66 x 2</w:t>
-      </w:r>
-      <w:r>
-        <w:br w:type="textWrapping"/>
-      </w:r>
-      <w:r>
-        <w:rPr>
-          <w:rStyle w:val="VerbatimChar"/>
-        </w:rPr>
-        <w:t xml:space="preserve">##    `Common name`                             TotalPartners</w:t>
-      </w:r>
-      <w:r>
-        <w:br w:type="textWrapping"/>
-      </w:r>
-      <w:r>
-        <w:rPr>
-          <w:rStyle w:val="VerbatimChar"/>
-        </w:rPr>
-        <w:t xml:space="preserve">##    &lt;chr&gt;                                             &lt;dbl&gt;</w:t>
-      </w:r>
-      <w:r>
-        <w:br w:type="textWrapping"/>
-      </w:r>
-      <w:r>
-        <w:rPr>
-          <w:rStyle w:val="VerbatimChar"/>
-        </w:rPr>
-        <w:t xml:space="preserve">##  1 SISKIYOU MARIPOSA LILY                                2</w:t>
-      </w:r>
-      <w:r>
-        <w:br w:type="textWrapping"/>
-      </w:r>
-      <w:r>
-        <w:rPr>
-          <w:rStyle w:val="VerbatimChar"/>
-        </w:rPr>
-        <w:t xml:space="preserve">##  2 GOODING'S ONION                                       1</w:t>
-      </w:r>
-      <w:r>
-        <w:br w:type="textWrapping"/>
-      </w:r>
-      <w:r>
-        <w:rPr>
-          <w:rStyle w:val="VerbatimChar"/>
-        </w:rPr>
-        <w:t xml:space="preserve">##  3 PACKARDS MILKVETCH                                    1</w:t>
-      </w:r>
-      <w:r>
-        <w:br w:type="textWrapping"/>
-      </w:r>
-      <w:r>
-        <w:rPr>
-          <w:rStyle w:val="VerbatimChar"/>
-        </w:rPr>
-        <w:t xml:space="preserve">##  4 ARCTIC GRAYLING- UPPER MISSOURI RIVER DPS             4</w:t>
-      </w:r>
-      <w:r>
-        <w:br w:type="textWrapping"/>
-      </w:r>
-      <w:r>
-        <w:rPr>
-          <w:rStyle w:val="VerbatimChar"/>
-        </w:rPr>
-        <w:t xml:space="preserve">##  5 ARIZONA BUGBANE                                       2</w:t>
-      </w:r>
-      <w:r>
-        <w:br w:type="textWrapping"/>
-      </w:r>
-      <w:r>
-        <w:rPr>
-          <w:rStyle w:val="VerbatimChar"/>
-        </w:rPr>
-        <w:t xml:space="preserve">##  6 ASHLAND LUPINE                                        2</w:t>
-      </w:r>
-      <w:r>
-        <w:br w:type="textWrapping"/>
-      </w:r>
-      <w:r>
-        <w:rPr>
-          <w:rStyle w:val="VerbatimChar"/>
-        </w:rPr>
-        <w:t xml:space="preserve">##  7 BEAVER CAVE BEETLE                                    7</w:t>
-      </w:r>
-      <w:r>
-        <w:br w:type="textWrapping"/>
-      </w:r>
-      <w:r>
-        <w:rPr>
-          <w:rStyle w:val="VerbatimChar"/>
-        </w:rPr>
-        <w:t xml:space="preserve">##  8 BLUE DIAMOND CHOLLA                                   1</w:t>
-      </w:r>
-      <w:r>
-        <w:br w:type="textWrapping"/>
-      </w:r>
-      <w:r>
-        <w:rPr>
-          <w:rStyle w:val="VerbatimChar"/>
-        </w:rPr>
-        <w:t xml:space="preserve">##  9 BRAND'S PHACELIA                                     20</w:t>
-      </w:r>
-      <w:r>
-        <w:br w:type="textWrapping"/>
-      </w:r>
-      <w:r>
-        <w:rPr>
-          <w:rStyle w:val="VerbatimChar"/>
-        </w:rPr>
-        <w:t xml:space="preserve">## 10 CAMP SHELBY BURROWING CRAYFISH                        4</w:t>
-      </w:r>
-      <w:r>
-        <w:br w:type="textWrapping"/>
-      </w:r>
-      <w:r>
-        <w:rPr>
-          <w:rStyle w:val="VerbatimChar"/>
-        </w:rPr>
-        <w:t xml:space="preserve">## # ... with 56 more rows</w:t>
+        <w:t xml:space="preserve">##  [1]  2  1  3  2  2  7  1 20  4  2 11 10  4  6  1 17  3  7 11  2  9  2  7</w:t>
+      </w:r>
+      <w:r>
+        <w:br w:type="textWrapping"/>
+      </w:r>
+      <w:r>
+        <w:rPr>
+          <w:rStyle w:val="VerbatimChar"/>
+        </w:rPr>
+        <w:t xml:space="preserve">## [24]  1  2  3  7  1  8  5  3 51  6  2  2 12  4  2  3  6  7  3  4  2 13  3</w:t>
+      </w:r>
+      <w:r>
+        <w:br w:type="textWrapping"/>
+      </w:r>
+      <w:r>
+        <w:rPr>
+          <w:rStyle w:val="VerbatimChar"/>
+        </w:rPr>
+        <w:t xml:space="preserve">## [47]  3 10  1  3  7  5  2</w:t>
       </w:r>
     </w:p>
     <w:p>
       <w:pPr>
+        <w:pStyle w:val="SourceCode"/>
+      </w:pPr>
+      <w:r>
+        <w:rPr>
+          <w:rStyle w:val="VerbatimChar"/>
+        </w:rPr>
+        <w:t xml:space="preserve">## # A tibble: 53 x 2</w:t>
+      </w:r>
+      <w:r>
+        <w:br w:type="textWrapping"/>
+      </w:r>
+      <w:r>
+        <w:rPr>
+          <w:rStyle w:val="VerbatimChar"/>
+        </w:rPr>
+        <w:t xml:space="preserve">##    common_name                                 TotalPartners</w:t>
+      </w:r>
+      <w:r>
+        <w:br w:type="textWrapping"/>
+      </w:r>
+      <w:r>
+        <w:rPr>
+          <w:rStyle w:val="VerbatimChar"/>
+        </w:rPr>
+        <w:t xml:space="preserve">##    &lt;chr&gt;                                               &lt;dbl&gt;</w:t>
+      </w:r>
+      <w:r>
+        <w:br w:type="textWrapping"/>
+      </w:r>
+      <w:r>
+        <w:rPr>
+          <w:rStyle w:val="VerbatimChar"/>
+        </w:rPr>
+        <w:t xml:space="preserve">##  1 "GOODING'S ONION"                                       2</w:t>
+      </w:r>
+      <w:r>
+        <w:br w:type="textWrapping"/>
+      </w:r>
+      <w:r>
+        <w:rPr>
+          <w:rStyle w:val="VerbatimChar"/>
+        </w:rPr>
+        <w:t xml:space="preserve">##  2 "PACKARDS MILKVETCH"                                    1</w:t>
+      </w:r>
+      <w:r>
+        <w:br w:type="textWrapping"/>
+      </w:r>
+      <w:r>
+        <w:rPr>
+          <w:rStyle w:val="VerbatimChar"/>
+        </w:rPr>
+        <w:t xml:space="preserve">##  3 "ARCTIC GRAYLING- UPPER MISSOURI RIVER DPS"             3</w:t>
+      </w:r>
+      <w:r>
+        <w:br w:type="textWrapping"/>
+      </w:r>
+      <w:r>
+        <w:rPr>
+          <w:rStyle w:val="VerbatimChar"/>
+        </w:rPr>
+        <w:t xml:space="preserve">##  4 "ARIZONA BUGBANE"                                       2</w:t>
+      </w:r>
+      <w:r>
+        <w:br w:type="textWrapping"/>
+      </w:r>
+      <w:r>
+        <w:rPr>
+          <w:rStyle w:val="VerbatimChar"/>
+        </w:rPr>
+        <w:t xml:space="preserve">##  5 "ASHLAND LUPINE"                                        2</w:t>
+      </w:r>
+      <w:r>
+        <w:br w:type="textWrapping"/>
+      </w:r>
+      <w:r>
+        <w:rPr>
+          <w:rStyle w:val="VerbatimChar"/>
+        </w:rPr>
+        <w:t xml:space="preserve">##  6 "BEAVER CAVE BEETLE"                                    7</w:t>
+      </w:r>
+      <w:r>
+        <w:br w:type="textWrapping"/>
+      </w:r>
+      <w:r>
+        <w:rPr>
+          <w:rStyle w:val="VerbatimChar"/>
+        </w:rPr>
+        <w:t xml:space="preserve">##  7 "BLUE DIAMOND CHOLLA"                                   1</w:t>
+      </w:r>
+      <w:r>
+        <w:br w:type="textWrapping"/>
+      </w:r>
+      <w:r>
+        <w:rPr>
+          <w:rStyle w:val="VerbatimChar"/>
+        </w:rPr>
+        <w:t xml:space="preserve">##  8 "BRAND'S PHACELIA"                                     20</w:t>
+      </w:r>
+      <w:r>
+        <w:br w:type="textWrapping"/>
+      </w:r>
+      <w:r>
+        <w:rPr>
+          <w:rStyle w:val="VerbatimChar"/>
+        </w:rPr>
+        <w:t xml:space="preserve">##  9 "CAMP SHELBY BURROWING CRAYFISH"                        4</w:t>
+      </w:r>
+      <w:r>
+        <w:br w:type="textWrapping"/>
+      </w:r>
+      <w:r>
+        <w:rPr>
+          <w:rStyle w:val="VerbatimChar"/>
+        </w:rPr>
+        <w:t xml:space="preserve">## 10 "CHRIST\xcdS PAINTBRUSH"                                2</w:t>
+      </w:r>
+      <w:r>
+        <w:br w:type="textWrapping"/>
+      </w:r>
+      <w:r>
+        <w:rPr>
+          <w:rStyle w:val="VerbatimChar"/>
+        </w:rPr>
+        <w:t xml:space="preserve">## # … with 43 more rows</w:t>
+      </w:r>
+    </w:p>
+    <w:p>
+      <w:pPr>
         <w:pStyle w:val="FirstParagraph"/>
       </w:pPr>
       <w:r>
         <w:drawing>
           <wp:inline>
-            <wp:extent cx="4620126" cy="3696101"/>
+            <wp:extent cx="5334000" cy="4267200"/>
             <wp:effectExtent b="0" l="0" r="0" t="0"/>
-            <wp:docPr descr="" title="" id="1" name="Picture"/>
+            <wp:docPr descr="" id="1" name="Picture"/>
             <a:graphic>
               <a:graphicData uri="http://schemas.openxmlformats.org/drawingml/2006/picture">
                 <pic:pic>
@@ -452,7 +481,7 @@
                   <pic:spPr bwMode="auto">
                     <a:xfrm>
                       <a:off x="0" y="0"/>
-                      <a:ext cx="4620126" cy="3696101"/>
+                      <a:ext cx="5334000" cy="4267200"/>
                     </a:xfrm>
                     <a:prstGeom prst="rect">
                       <a:avLst/>
@@ -488,7 +517,7 @@
         <w:rPr>
           <w:rStyle w:val="VerbatimChar"/>
         </w:rPr>
-        <w:t xml:space="preserve">##   1.000   3.000   4.500   7.712   7.750  54.000</w:t>
+        <w:t xml:space="preserve">##   1.000   2.000   3.000   5.943   7.000  51.000</w:t>
       </w:r>
     </w:p>
     <w:p>
@@ -500,7 +529,7 @@
         </w:numPr>
       </w:pPr>
       <w:r>
-        <w:t xml:space="preserve">Per agreement/species (?)</w:t>
+        <w:t xml:space="preserve">Per agreement/species (?) # skip for now… revisit later</w:t>
       </w:r>
     </w:p>
     <w:p>
@@ -609,9 +638,9 @@
       <w:r>
         <w:drawing>
           <wp:inline>
-            <wp:extent cx="4620126" cy="3696101"/>
+            <wp:extent cx="5334000" cy="4267200"/>
             <wp:effectExtent b="0" l="0" r="0" t="0"/>
-            <wp:docPr descr="" title="" id="1" name="Picture"/>
+            <wp:docPr descr="" id="1" name="Picture"/>
             <a:graphic>
               <a:graphicData uri="http://schemas.openxmlformats.org/drawingml/2006/picture">
                 <pic:pic>
@@ -630,7 +659,7 @@
                   <pic:spPr bwMode="auto">
                     <a:xfrm>
                       <a:off x="0" y="0"/>
-                      <a:ext cx="4620126" cy="3696101"/>
+                      <a:ext cx="5334000" cy="4267200"/>
                     </a:xfrm>
                     <a:prstGeom prst="rect">
                       <a:avLst/>
@@ -666,16 +695,16 @@
         <w:rPr>
           <w:rStyle w:val="VerbatimChar"/>
         </w:rPr>
-        <w:t xml:space="preserve">##   1   2   3   4   5   6   7  26  32  48 509 </w:t>
-      </w:r>
-      <w:r>
-        <w:br w:type="textWrapping"/>
-      </w:r>
-      <w:r>
-        <w:rPr>
-          <w:rStyle w:val="VerbatimChar"/>
-        </w:rPr>
-        <w:t xml:space="preserve">## 144 100   9   2   1   2   1   1   1   1   1</w:t>
+        <w:t xml:space="preserve">##   1   2   3   6   7  18  22  43 </w:t>
+      </w:r>
+      <w:r>
+        <w:br w:type="textWrapping"/>
+      </w:r>
+      <w:r>
+        <w:rPr>
+          <w:rStyle w:val="VerbatimChar"/>
+        </w:rPr>
+        <w:t xml:space="preserve">## 172  19   3   1   1   1   1   1</w:t>
       </w:r>
     </w:p>
     <w:p>
@@ -695,7 +724,7 @@
         <w:rPr>
           <w:rStyle w:val="VerbatimChar"/>
         </w:rPr>
-        <w:t xml:space="preserve">##   1.000   1.000   1.000   3.871   2.000 509.000</w:t>
+        <w:t xml:space="preserve">##   1.000   1.000   1.000   1.583   1.000  43.000</w:t>
       </w:r>
     </w:p>
     <w:p>
@@ -708,6 +737,3788 @@
       </w:pPr>
       <w:r>
         <w:t xml:space="preserve">Network representation of who works with who. Partners as nodes (weighted by number of species they work on), edges between partners weighted by number of species they work on together</w:t>
+      </w:r>
+    </w:p>
+    <w:p>
+      <w:pPr>
+        <w:pStyle w:val="FirstParagraph"/>
+      </w:pPr>
+      <w:r>
+        <w:t xml:space="preserve">adjacency matrix</w:t>
+      </w:r>
+      <w:r>
+        <w:t xml:space="preserve"> </w:t>
+      </w:r>
+      <w:r>
+        <w:t xml:space="preserve">***check that df is correct</w:t>
+      </w:r>
+    </w:p>
+    <w:p>
+      <w:pPr>
+        <w:pStyle w:val="SourceCode"/>
+      </w:pPr>
+      <w:r>
+        <w:rPr>
+          <w:rStyle w:val="NormalTok"/>
+        </w:rPr>
+        <w:t xml:space="preserve">Partner &lt;-</w:t>
+      </w:r>
+      <w:r>
+        <w:rPr>
+          <w:rStyle w:val="StringTok"/>
+        </w:rPr>
+        <w:t xml:space="preserve"> </w:t>
+      </w:r>
+      <w:r>
+        <w:rPr>
+          <w:rStyle w:val="KeywordTok"/>
+        </w:rPr>
+        <w:t xml:space="preserve">as.matrix</w:t>
+      </w:r>
+      <w:r>
+        <w:rPr>
+          <w:rStyle w:val="NormalTok"/>
+        </w:rPr>
+        <w:t xml:space="preserve">(PartnerData[,-</w:t>
+      </w:r>
+      <w:r>
+        <w:rPr>
+          <w:rStyle w:val="KeywordTok"/>
+        </w:rPr>
+        <w:t xml:space="preserve">c</w:t>
+      </w:r>
+      <w:r>
+        <w:rPr>
+          <w:rStyle w:val="NormalTok"/>
+        </w:rPr>
+        <w:t xml:space="preserve">(</w:t>
+      </w:r>
+      <w:r>
+        <w:rPr>
+          <w:rStyle w:val="DecValTok"/>
+        </w:rPr>
+        <w:t xml:space="preserve">1</w:t>
+      </w:r>
+      <w:r>
+        <w:rPr>
+          <w:rStyle w:val="NormalTok"/>
+        </w:rPr>
+        <w:t xml:space="preserve">:</w:t>
+      </w:r>
+      <w:r>
+        <w:rPr>
+          <w:rStyle w:val="DecValTok"/>
+        </w:rPr>
+        <w:t xml:space="preserve">3</w:t>
+      </w:r>
+      <w:r>
+        <w:rPr>
+          <w:rStyle w:val="NormalTok"/>
+        </w:rPr>
+        <w:t xml:space="preserve">)])</w:t>
+      </w:r>
+      <w:r>
+        <w:br w:type="textWrapping"/>
+      </w:r>
+      <w:r>
+        <w:rPr>
+          <w:rStyle w:val="CommentTok"/>
+        </w:rPr>
+        <w:t xml:space="preserve">#Data &lt;- t(Partner)</w:t>
+      </w:r>
+      <w:r>
+        <w:br w:type="textWrapping"/>
+      </w:r>
+      <w:r>
+        <w:rPr>
+          <w:rStyle w:val="CommentTok"/>
+        </w:rPr>
+        <w:t xml:space="preserve">#View(Data)</w:t>
+      </w:r>
+      <w:r>
+        <w:br w:type="textWrapping"/>
+      </w:r>
+      <w:r>
+        <w:rPr>
+          <w:rStyle w:val="NormalTok"/>
+        </w:rPr>
+        <w:t xml:space="preserve">adjmat &lt;-</w:t>
+      </w:r>
+      <w:r>
+        <w:rPr>
+          <w:rStyle w:val="StringTok"/>
+        </w:rPr>
+        <w:t xml:space="preserve"> </w:t>
+      </w:r>
+      <w:r>
+        <w:rPr>
+          <w:rStyle w:val="KeywordTok"/>
+        </w:rPr>
+        <w:t xml:space="preserve">t</w:t>
+      </w:r>
+      <w:r>
+        <w:rPr>
+          <w:rStyle w:val="NormalTok"/>
+        </w:rPr>
+        <w:t xml:space="preserve">(Partner) %*%</w:t>
+      </w:r>
+      <w:r>
+        <w:rPr>
+          <w:rStyle w:val="StringTok"/>
+        </w:rPr>
+        <w:t xml:space="preserve"> </w:t>
+      </w:r>
+      <w:r>
+        <w:rPr>
+          <w:rStyle w:val="NormalTok"/>
+        </w:rPr>
+        <w:t xml:space="preserve">Partner ## matrix multiplcation between the transpose of our matrix and the original matrix</w:t>
+      </w:r>
+      <w:r>
+        <w:br w:type="textWrapping"/>
+      </w:r>
+      <w:r>
+        <w:rPr>
+          <w:rStyle w:val="CommentTok"/>
+        </w:rPr>
+        <w:t xml:space="preserve">#View(adjmat)</w:t>
+      </w:r>
+      <w:r>
+        <w:br w:type="textWrapping"/>
+      </w:r>
+      <w:r>
+        <w:rPr>
+          <w:rStyle w:val="KeywordTok"/>
+        </w:rPr>
+        <w:t xml:space="preserve">colSums</w:t>
+      </w:r>
+      <w:r>
+        <w:rPr>
+          <w:rStyle w:val="NormalTok"/>
+        </w:rPr>
+        <w:t xml:space="preserve">(Partner) ##use to check numbers in adj matrix </w:t>
+      </w:r>
+    </w:p>
+    <w:p>
+      <w:pPr>
+        <w:pStyle w:val="SourceCode"/>
+      </w:pPr>
+      <w:r>
+        <w:rPr>
+          <w:rStyle w:val="VerbatimChar"/>
+        </w:rPr>
+        <w:t xml:space="preserve">##                                                                                                                      USFS </w:t>
+      </w:r>
+      <w:r>
+        <w:br w:type="textWrapping"/>
+      </w:r>
+      <w:r>
+        <w:rPr>
+          <w:rStyle w:val="VerbatimChar"/>
+        </w:rPr>
+        <w:t xml:space="preserve">##                                                                                                                        18 </w:t>
+      </w:r>
+      <w:r>
+        <w:br w:type="textWrapping"/>
+      </w:r>
+      <w:r>
+        <w:rPr>
+          <w:rStyle w:val="VerbatimChar"/>
+        </w:rPr>
+        <w:t xml:space="preserve">##                                                                                                                     USFWS </w:t>
+      </w:r>
+      <w:r>
+        <w:br w:type="textWrapping"/>
+      </w:r>
+      <w:r>
+        <w:rPr>
+          <w:rStyle w:val="VerbatimChar"/>
+        </w:rPr>
+        <w:t xml:space="preserve">##                                                                                                                        43 </w:t>
+      </w:r>
+      <w:r>
+        <w:br w:type="textWrapping"/>
+      </w:r>
+      <w:r>
+        <w:rPr>
+          <w:rStyle w:val="VerbatimChar"/>
+        </w:rPr>
+        <w:t xml:space="preserve">##                                                                                                                       BLM </w:t>
+      </w:r>
+      <w:r>
+        <w:br w:type="textWrapping"/>
+      </w:r>
+      <w:r>
+        <w:rPr>
+          <w:rStyle w:val="VerbatimChar"/>
+        </w:rPr>
+        <w:t xml:space="preserve">##                                                                                                                        22 </w:t>
+      </w:r>
+      <w:r>
+        <w:br w:type="textWrapping"/>
+      </w:r>
+      <w:r>
+        <w:rPr>
+          <w:rStyle w:val="VerbatimChar"/>
+        </w:rPr>
+        <w:t xml:space="preserve">##                                                                             Montana Department of Fish Wildlife and Parks </w:t>
+      </w:r>
+      <w:r>
+        <w:br w:type="textWrapping"/>
+      </w:r>
+      <w:r>
+        <w:rPr>
+          <w:rStyle w:val="VerbatimChar"/>
+        </w:rPr>
+        <w:t xml:space="preserve">##                                                                                                                         1 </w:t>
+      </w:r>
+      <w:r>
+        <w:br w:type="textWrapping"/>
+      </w:r>
+      <w:r>
+        <w:rPr>
+          <w:rStyle w:val="VerbatimChar"/>
+        </w:rPr>
+        <w:t xml:space="preserve">##                                                                                 Kentucky Ecological Services Field Office </w:t>
+      </w:r>
+      <w:r>
+        <w:br w:type="textWrapping"/>
+      </w:r>
+      <w:r>
+        <w:rPr>
+          <w:rStyle w:val="VerbatimChar"/>
+        </w:rPr>
+        <w:t xml:space="preserve">##                                                                                                                         1 </w:t>
+      </w:r>
+      <w:r>
+        <w:br w:type="textWrapping"/>
+      </w:r>
+      <w:r>
+        <w:rPr>
+          <w:rStyle w:val="VerbatimChar"/>
+        </w:rPr>
+        <w:t xml:space="preserve">##                                                                                         Owner of the Beaver Cave property </w:t>
+      </w:r>
+      <w:r>
+        <w:br w:type="textWrapping"/>
+      </w:r>
+      <w:r>
+        <w:rPr>
+          <w:rStyle w:val="VerbatimChar"/>
+        </w:rPr>
+        <w:t xml:space="preserve">##                                                                                                                         1 </w:t>
+      </w:r>
+      <w:r>
+        <w:br w:type="textWrapping"/>
+      </w:r>
+      <w:r>
+        <w:rPr>
+          <w:rStyle w:val="VerbatimChar"/>
+        </w:rPr>
+        <w:t xml:space="preserve">##                                                                        Kentucky Department of Fish and Wildlife Resources </w:t>
+      </w:r>
+      <w:r>
+        <w:br w:type="textWrapping"/>
+      </w:r>
+      <w:r>
+        <w:rPr>
+          <w:rStyle w:val="VerbatimChar"/>
+        </w:rPr>
+        <w:t xml:space="preserve">##                                                                                                                         2 </w:t>
+      </w:r>
+      <w:r>
+        <w:br w:type="textWrapping"/>
+      </w:r>
+      <w:r>
+        <w:rPr>
+          <w:rStyle w:val="VerbatimChar"/>
+        </w:rPr>
+        <w:t xml:space="preserve">##                                                                                    Natural Resources Conservation Service </w:t>
+      </w:r>
+      <w:r>
+        <w:br w:type="textWrapping"/>
+      </w:r>
+      <w:r>
+        <w:rPr>
+          <w:rStyle w:val="VerbatimChar"/>
+        </w:rPr>
+        <w:t xml:space="preserve">##                                                                                                                         2 </w:t>
+      </w:r>
+      <w:r>
+        <w:br w:type="textWrapping"/>
+      </w:r>
+      <w:r>
+        <w:rPr>
+          <w:rStyle w:val="VerbatimChar"/>
+        </w:rPr>
+        <w:t xml:space="preserve">##                                                                                                       Farm Service Agency </w:t>
+      </w:r>
+      <w:r>
+        <w:br w:type="textWrapping"/>
+      </w:r>
+      <w:r>
+        <w:rPr>
+          <w:rStyle w:val="VerbatimChar"/>
+        </w:rPr>
+        <w:t xml:space="preserve">##                                                                                                                         2 </w:t>
+      </w:r>
+      <w:r>
+        <w:br w:type="textWrapping"/>
+      </w:r>
+      <w:r>
+        <w:rPr>
+          <w:rStyle w:val="VerbatimChar"/>
+        </w:rPr>
+        <w:t xml:space="preserve">##                                                                                Kentucky State Nature Preserves Commission </w:t>
+      </w:r>
+      <w:r>
+        <w:br w:type="textWrapping"/>
+      </w:r>
+      <w:r>
+        <w:rPr>
+          <w:rStyle w:val="VerbatimChar"/>
+        </w:rPr>
+        <w:t xml:space="preserve">##                                                                                                                         1 </w:t>
+      </w:r>
+      <w:r>
+        <w:br w:type="textWrapping"/>
+      </w:r>
+      <w:r>
+        <w:rPr>
+          <w:rStyle w:val="VerbatimChar"/>
+        </w:rPr>
+        <w:t xml:space="preserve">##                                                                                             Kentucky Division of Forestry </w:t>
+      </w:r>
+      <w:r>
+        <w:br w:type="textWrapping"/>
+      </w:r>
+      <w:r>
+        <w:rPr>
+          <w:rStyle w:val="VerbatimChar"/>
+        </w:rPr>
+        <w:t xml:space="preserve">##                                                                                                                         1 </w:t>
+      </w:r>
+      <w:r>
+        <w:br w:type="textWrapping"/>
+      </w:r>
+      <w:r>
+        <w:rPr>
+          <w:rStyle w:val="VerbatimChar"/>
+        </w:rPr>
+        <w:t xml:space="preserve">##                                                                                    California Department of Fish and Game </w:t>
+      </w:r>
+      <w:r>
+        <w:br w:type="textWrapping"/>
+      </w:r>
+      <w:r>
+        <w:rPr>
+          <w:rStyle w:val="VerbatimChar"/>
+        </w:rPr>
+        <w:t xml:space="preserve">##                                                                                                                         6 </w:t>
+      </w:r>
+      <w:r>
+        <w:br w:type="textWrapping"/>
+      </w:r>
+      <w:r>
+        <w:rPr>
+          <w:rStyle w:val="VerbatimChar"/>
+        </w:rPr>
+        <w:t xml:space="preserve">##                                                                     California Department of Forestry and Fire Protection </w:t>
+      </w:r>
+      <w:r>
+        <w:br w:type="textWrapping"/>
+      </w:r>
+      <w:r>
+        <w:rPr>
+          <w:rStyle w:val="VerbatimChar"/>
+        </w:rPr>
+        <w:t xml:space="preserve">##                                                                                                                         1 </w:t>
+      </w:r>
+      <w:r>
+        <w:br w:type="textWrapping"/>
+      </w:r>
+      <w:r>
+        <w:rPr>
+          <w:rStyle w:val="VerbatimChar"/>
+        </w:rPr>
+        <w:t xml:space="preserve">##                                                                             California Department of Parks and Recreation </w:t>
+      </w:r>
+      <w:r>
+        <w:br w:type="textWrapping"/>
+      </w:r>
+      <w:r>
+        <w:rPr>
+          <w:rStyle w:val="VerbatimChar"/>
+        </w:rPr>
+        <w:t xml:space="preserve">##                                                                                                                         2 </w:t>
+      </w:r>
+      <w:r>
+        <w:br w:type="textWrapping"/>
+      </w:r>
+      <w:r>
+        <w:rPr>
+          <w:rStyle w:val="VerbatimChar"/>
+        </w:rPr>
+        <w:t xml:space="preserve">##                                                                                       Center for Natural Lands Management </w:t>
+      </w:r>
+      <w:r>
+        <w:br w:type="textWrapping"/>
+      </w:r>
+      <w:r>
+        <w:rPr>
+          <w:rStyle w:val="VerbatimChar"/>
+        </w:rPr>
+        <w:t xml:space="preserve">##                                                                                                                         1 </w:t>
+      </w:r>
+      <w:r>
+        <w:br w:type="textWrapping"/>
+      </w:r>
+      <w:r>
+        <w:rPr>
+          <w:rStyle w:val="VerbatimChar"/>
+        </w:rPr>
+        <w:t xml:space="preserve">##                                                                          City of Riverside Park and Recreation Department </w:t>
+      </w:r>
+      <w:r>
+        <w:br w:type="textWrapping"/>
+      </w:r>
+      <w:r>
+        <w:rPr>
+          <w:rStyle w:val="VerbatimChar"/>
+        </w:rPr>
+        <w:t xml:space="preserve">##                                                                                                                         1 </w:t>
+      </w:r>
+      <w:r>
+        <w:br w:type="textWrapping"/>
+      </w:r>
+      <w:r>
+        <w:rPr>
+          <w:rStyle w:val="VerbatimChar"/>
+        </w:rPr>
+        <w:t xml:space="preserve">##                                                                                               Metropolitan Water District </w:t>
+      </w:r>
+      <w:r>
+        <w:br w:type="textWrapping"/>
+      </w:r>
+      <w:r>
+        <w:rPr>
+          <w:rStyle w:val="VerbatimChar"/>
+        </w:rPr>
+        <w:t xml:space="preserve">##                                                                                                                         1 </w:t>
+      </w:r>
+      <w:r>
+        <w:br w:type="textWrapping"/>
+      </w:r>
+      <w:r>
+        <w:rPr>
+          <w:rStyle w:val="VerbatimChar"/>
+        </w:rPr>
+        <w:t xml:space="preserve">##                                                                        Riverside County Environmental Programs Department </w:t>
+      </w:r>
+      <w:r>
+        <w:br w:type="textWrapping"/>
+      </w:r>
+      <w:r>
+        <w:rPr>
+          <w:rStyle w:val="VerbatimChar"/>
+        </w:rPr>
+        <w:t xml:space="preserve">##                                                                                                                         1 </w:t>
+      </w:r>
+      <w:r>
+        <w:br w:type="textWrapping"/>
+      </w:r>
+      <w:r>
+        <w:rPr>
+          <w:rStyle w:val="VerbatimChar"/>
+        </w:rPr>
+        <w:t xml:space="preserve">##                                                                              Riverside County Habitat Conservation Agency </w:t>
+      </w:r>
+      <w:r>
+        <w:br w:type="textWrapping"/>
+      </w:r>
+      <w:r>
+        <w:rPr>
+          <w:rStyle w:val="VerbatimChar"/>
+        </w:rPr>
+        <w:t xml:space="preserve">##                                                                                                                         1 </w:t>
+      </w:r>
+      <w:r>
+        <w:br w:type="textWrapping"/>
+      </w:r>
+      <w:r>
+        <w:rPr>
+          <w:rStyle w:val="VerbatimChar"/>
+        </w:rPr>
+        <w:t xml:space="preserve">##                                                                    Riverside County Regional Park and Open-Space District </w:t>
+      </w:r>
+      <w:r>
+        <w:br w:type="textWrapping"/>
+      </w:r>
+      <w:r>
+        <w:rPr>
+          <w:rStyle w:val="VerbatimChar"/>
+        </w:rPr>
+        <w:t xml:space="preserve">##                                                                                                                         1 </w:t>
+      </w:r>
+      <w:r>
+        <w:br w:type="textWrapping"/>
+      </w:r>
+      <w:r>
+        <w:rPr>
+          <w:rStyle w:val="VerbatimChar"/>
+        </w:rPr>
+        <w:t xml:space="preserve">##                                                                                                Riverside Land Conservancy </w:t>
+      </w:r>
+      <w:r>
+        <w:br w:type="textWrapping"/>
+      </w:r>
+      <w:r>
+        <w:rPr>
+          <w:rStyle w:val="VerbatimChar"/>
+        </w:rPr>
+        <w:t xml:space="preserve">##                                                                                                                         1 </w:t>
+      </w:r>
+      <w:r>
+        <w:br w:type="textWrapping"/>
+      </w:r>
+      <w:r>
+        <w:rPr>
+          <w:rStyle w:val="VerbatimChar"/>
+        </w:rPr>
+        <w:t xml:space="preserve">##                                                                         San Diego State University Field Stations Program </w:t>
+      </w:r>
+      <w:r>
+        <w:br w:type="textWrapping"/>
+      </w:r>
+      <w:r>
+        <w:rPr>
+          <w:rStyle w:val="VerbatimChar"/>
+        </w:rPr>
+        <w:t xml:space="preserve">##                                                                                                                         1 </w:t>
+      </w:r>
+      <w:r>
+        <w:br w:type="textWrapping"/>
+      </w:r>
+      <w:r>
+        <w:rPr>
+          <w:rStyle w:val="VerbatimChar"/>
+        </w:rPr>
+        <w:t xml:space="preserve">##                                                                                                    The Nature Conservancy </w:t>
+      </w:r>
+      <w:r>
+        <w:br w:type="textWrapping"/>
+      </w:r>
+      <w:r>
+        <w:rPr>
+          <w:rStyle w:val="VerbatimChar"/>
+        </w:rPr>
+        <w:t xml:space="preserve">##                                                                                                                         3 </w:t>
+      </w:r>
+      <w:r>
+        <w:br w:type="textWrapping"/>
+      </w:r>
+      <w:r>
+        <w:rPr>
+          <w:rStyle w:val="VerbatimChar"/>
+        </w:rPr>
+        <w:t xml:space="preserve">##                                                                                        University of California Riverside </w:t>
+      </w:r>
+      <w:r>
+        <w:br w:type="textWrapping"/>
+      </w:r>
+      <w:r>
+        <w:rPr>
+          <w:rStyle w:val="VerbatimChar"/>
+        </w:rPr>
+        <w:t xml:space="preserve">##                                                                                                                         1 </w:t>
+      </w:r>
+      <w:r>
+        <w:br w:type="textWrapping"/>
+      </w:r>
+      <w:r>
+        <w:rPr>
+          <w:rStyle w:val="VerbatimChar"/>
+        </w:rPr>
+        <w:t xml:space="preserve">##                                                                                                                   US Navy </w:t>
+      </w:r>
+      <w:r>
+        <w:br w:type="textWrapping"/>
+      </w:r>
+      <w:r>
+        <w:rPr>
+          <w:rStyle w:val="VerbatimChar"/>
+        </w:rPr>
+        <w:t xml:space="preserve">##                                                                                                                         2 </w:t>
+      </w:r>
+      <w:r>
+        <w:br w:type="textWrapping"/>
+      </w:r>
+      <w:r>
+        <w:rPr>
+          <w:rStyle w:val="VerbatimChar"/>
+        </w:rPr>
+        <w:t xml:space="preserve">##                                                                                                           US Marine Corps </w:t>
+      </w:r>
+      <w:r>
+        <w:br w:type="textWrapping"/>
+      </w:r>
+      <w:r>
+        <w:rPr>
+          <w:rStyle w:val="VerbatimChar"/>
+        </w:rPr>
+        <w:t xml:space="preserve">##                                                                                                                         2 </w:t>
+      </w:r>
+      <w:r>
+        <w:br w:type="textWrapping"/>
+      </w:r>
+      <w:r>
+        <w:rPr>
+          <w:rStyle w:val="VerbatimChar"/>
+        </w:rPr>
+        <w:t xml:space="preserve">##                                                                                          US Customs and Border Protection </w:t>
+      </w:r>
+      <w:r>
+        <w:br w:type="textWrapping"/>
+      </w:r>
+      <w:r>
+        <w:rPr>
+          <w:rStyle w:val="VerbatimChar"/>
+        </w:rPr>
+        <w:t xml:space="preserve">##                                                                                                                         1 </w:t>
+      </w:r>
+      <w:r>
+        <w:br w:type="textWrapping"/>
+      </w:r>
+      <w:r>
+        <w:rPr>
+          <w:rStyle w:val="VerbatimChar"/>
+        </w:rPr>
+        <w:t xml:space="preserve">##                                                                                                    California State Parks </w:t>
+      </w:r>
+      <w:r>
+        <w:br w:type="textWrapping"/>
+      </w:r>
+      <w:r>
+        <w:rPr>
+          <w:rStyle w:val="VerbatimChar"/>
+        </w:rPr>
+        <w:t xml:space="preserve">##                                                                                                                         2 </w:t>
+      </w:r>
+      <w:r>
+        <w:br w:type="textWrapping"/>
+      </w:r>
+      <w:r>
+        <w:rPr>
+          <w:rStyle w:val="VerbatimChar"/>
+        </w:rPr>
+        <w:t xml:space="preserve">##                                                                                           Mississippi Army National Guard </w:t>
+      </w:r>
+      <w:r>
+        <w:br w:type="textWrapping"/>
+      </w:r>
+      <w:r>
+        <w:rPr>
+          <w:rStyle w:val="VerbatimChar"/>
+        </w:rPr>
+        <w:t xml:space="preserve">##                                                                                                                         1 </w:t>
+      </w:r>
+      <w:r>
+        <w:br w:type="textWrapping"/>
+      </w:r>
+      <w:r>
+        <w:rPr>
+          <w:rStyle w:val="VerbatimChar"/>
+        </w:rPr>
+        <w:t xml:space="preserve">##                                                                    Mississippi Department of Wildlife Fisheries and Parks </w:t>
+      </w:r>
+      <w:r>
+        <w:br w:type="textWrapping"/>
+      </w:r>
+      <w:r>
+        <w:rPr>
+          <w:rStyle w:val="VerbatimChar"/>
+        </w:rPr>
+        <w:t xml:space="preserve">##                                                                                                                         1 </w:t>
+      </w:r>
+      <w:r>
+        <w:br w:type="textWrapping"/>
+      </w:r>
+      <w:r>
+        <w:rPr>
+          <w:rStyle w:val="VerbatimChar"/>
+        </w:rPr>
+        <w:t xml:space="preserve">##                                                                   Nevada Department of Conservation and Natural Resources </w:t>
+      </w:r>
+      <w:r>
+        <w:br w:type="textWrapping"/>
+      </w:r>
+      <w:r>
+        <w:rPr>
+          <w:rStyle w:val="VerbatimChar"/>
+        </w:rPr>
+        <w:t xml:space="preserve">##                                                                                                                         1 </w:t>
+      </w:r>
+      <w:r>
+        <w:br w:type="textWrapping"/>
+      </w:r>
+      <w:r>
+        <w:rPr>
+          <w:rStyle w:val="VerbatimChar"/>
+        </w:rPr>
+        <w:t xml:space="preserve">##                                                                                                              Clark County </w:t>
+      </w:r>
+      <w:r>
+        <w:br w:type="textWrapping"/>
+      </w:r>
+      <w:r>
+        <w:rPr>
+          <w:rStyle w:val="VerbatimChar"/>
+        </w:rPr>
+        <w:t xml:space="preserve">##                                                                                                                         1 </w:t>
+      </w:r>
+      <w:r>
+        <w:br w:type="textWrapping"/>
+      </w:r>
+      <w:r>
+        <w:rPr>
+          <w:rStyle w:val="VerbatimChar"/>
+        </w:rPr>
+        <w:t xml:space="preserve">##                                                                                                                       NPS </w:t>
+      </w:r>
+      <w:r>
+        <w:br w:type="textWrapping"/>
+      </w:r>
+      <w:r>
+        <w:rPr>
+          <w:rStyle w:val="VerbatimChar"/>
+        </w:rPr>
+        <w:t xml:space="preserve">##                                                                                                                         7 </w:t>
+      </w:r>
+      <w:r>
+        <w:br w:type="textWrapping"/>
+      </w:r>
+      <w:r>
+        <w:rPr>
+          <w:rStyle w:val="VerbatimChar"/>
+        </w:rPr>
+        <w:t xml:space="preserve">##                                                                                             Nevada Department of Wildlife </w:t>
+      </w:r>
+      <w:r>
+        <w:br w:type="textWrapping"/>
+      </w:r>
+      <w:r>
+        <w:rPr>
+          <w:rStyle w:val="VerbatimChar"/>
+        </w:rPr>
+        <w:t xml:space="preserve">##                                                                                                                         3 </w:t>
+      </w:r>
+      <w:r>
+        <w:br w:type="textWrapping"/>
+      </w:r>
+      <w:r>
+        <w:rPr>
+          <w:rStyle w:val="VerbatimChar"/>
+        </w:rPr>
+        <w:t xml:space="preserve">##                                                                                       Nevada Department of Transportation </w:t>
+      </w:r>
+      <w:r>
+        <w:br w:type="textWrapping"/>
+      </w:r>
+      <w:r>
+        <w:rPr>
+          <w:rStyle w:val="VerbatimChar"/>
+        </w:rPr>
+        <w:t xml:space="preserve">##                                                                                                                         1 </w:t>
+      </w:r>
+      <w:r>
+        <w:br w:type="textWrapping"/>
+      </w:r>
+      <w:r>
+        <w:rPr>
+          <w:rStyle w:val="VerbatimChar"/>
+        </w:rPr>
+        <w:t xml:space="preserve">##                                                                                            Nevada Division of State Parks </w:t>
+      </w:r>
+      <w:r>
+        <w:br w:type="textWrapping"/>
+      </w:r>
+      <w:r>
+        <w:rPr>
+          <w:rStyle w:val="VerbatimChar"/>
+        </w:rPr>
+        <w:t xml:space="preserve">##                                                                                                                         2 </w:t>
+      </w:r>
+      <w:r>
+        <w:br w:type="textWrapping"/>
+      </w:r>
+      <w:r>
+        <w:rPr>
+          <w:rStyle w:val="VerbatimChar"/>
+        </w:rPr>
+        <w:t xml:space="preserve">##                                                                                                            U.S. Air Force </w:t>
+      </w:r>
+      <w:r>
+        <w:br w:type="textWrapping"/>
+      </w:r>
+      <w:r>
+        <w:rPr>
+          <w:rStyle w:val="VerbatimChar"/>
+        </w:rPr>
+        <w:t xml:space="preserve">##                                                                                                                         1 </w:t>
+      </w:r>
+      <w:r>
+        <w:br w:type="textWrapping"/>
+      </w:r>
+      <w:r>
+        <w:rPr>
+          <w:rStyle w:val="VerbatimChar"/>
+        </w:rPr>
+        <w:t xml:space="preserve">##                                                                                                              Boulder City </w:t>
+      </w:r>
+      <w:r>
+        <w:br w:type="textWrapping"/>
+      </w:r>
+      <w:r>
+        <w:rPr>
+          <w:rStyle w:val="VerbatimChar"/>
+        </w:rPr>
+        <w:t xml:space="preserve">##                                                                                                                         1 </w:t>
+      </w:r>
+      <w:r>
+        <w:br w:type="textWrapping"/>
+      </w:r>
+      <w:r>
+        <w:rPr>
+          <w:rStyle w:val="VerbatimChar"/>
+        </w:rPr>
+        <w:t xml:space="preserve">##                                                                                  Illinois Department of Natural Resources </w:t>
+      </w:r>
+      <w:r>
+        <w:br w:type="textWrapping"/>
+      </w:r>
+      <w:r>
+        <w:rPr>
+          <w:rStyle w:val="VerbatimChar"/>
+        </w:rPr>
+        <w:t xml:space="preserve">##                                                                                                                         1 </w:t>
+      </w:r>
+      <w:r>
+        <w:br w:type="textWrapping"/>
+      </w:r>
+      <w:r>
+        <w:rPr>
+          <w:rStyle w:val="VerbatimChar"/>
+        </w:rPr>
+        <w:t xml:space="preserve">##                                                                                   Indiana Department of Natural Resources </w:t>
+      </w:r>
+      <w:r>
+        <w:br w:type="textWrapping"/>
+      </w:r>
+      <w:r>
+        <w:rPr>
+          <w:rStyle w:val="VerbatimChar"/>
+        </w:rPr>
+        <w:t xml:space="preserve">##                                                                                                                         1 </w:t>
+      </w:r>
+      <w:r>
+        <w:br w:type="textWrapping"/>
+      </w:r>
+      <w:r>
+        <w:rPr>
+          <w:rStyle w:val="VerbatimChar"/>
+        </w:rPr>
+        <w:t xml:space="preserve">##                                                                                                 Kentucky Coal Association </w:t>
+      </w:r>
+      <w:r>
+        <w:br w:type="textWrapping"/>
+      </w:r>
+      <w:r>
+        <w:rPr>
+          <w:rStyle w:val="VerbatimChar"/>
+        </w:rPr>
+        <w:t xml:space="preserve">##                                                                                                                         1 </w:t>
+      </w:r>
+      <w:r>
+        <w:br w:type="textWrapping"/>
+      </w:r>
+      <w:r>
+        <w:rPr>
+          <w:rStyle w:val="VerbatimChar"/>
+        </w:rPr>
+        <w:t xml:space="preserve">##                                                                                         Kentucky Coal Country Association </w:t>
+      </w:r>
+      <w:r>
+        <w:br w:type="textWrapping"/>
+      </w:r>
+      <w:r>
+        <w:rPr>
+          <w:rStyle w:val="VerbatimChar"/>
+        </w:rPr>
+        <w:t xml:space="preserve">##                                                                                                                         1 </w:t>
+      </w:r>
+      <w:r>
+        <w:br w:type="textWrapping"/>
+      </w:r>
+      <w:r>
+        <w:rPr>
+          <w:rStyle w:val="VerbatimChar"/>
+        </w:rPr>
+        <w:t xml:space="preserve">##                                                                                                      Kentucky Farm Bureau </w:t>
+      </w:r>
+      <w:r>
+        <w:br w:type="textWrapping"/>
+      </w:r>
+      <w:r>
+        <w:rPr>
+          <w:rStyle w:val="VerbatimChar"/>
+        </w:rPr>
+        <w:t xml:space="preserve">##                                                                                                                         1 </w:t>
+      </w:r>
+      <w:r>
+        <w:br w:type="textWrapping"/>
+      </w:r>
+      <w:r>
+        <w:rPr>
+          <w:rStyle w:val="VerbatimChar"/>
+        </w:rPr>
+        <w:t xml:space="preserve">##                                                                      Kentucky Natural Resources and Environmental Cabinet </w:t>
+      </w:r>
+      <w:r>
+        <w:br w:type="textWrapping"/>
+      </w:r>
+      <w:r>
+        <w:rPr>
+          <w:rStyle w:val="VerbatimChar"/>
+        </w:rPr>
+        <w:t xml:space="preserve">##                                                                                                                         1 </w:t>
+      </w:r>
+      <w:r>
+        <w:br w:type="textWrapping"/>
+      </w:r>
+      <w:r>
+        <w:rPr>
+          <w:rStyle w:val="VerbatimChar"/>
+        </w:rPr>
+        <w:t xml:space="preserve">##                                                                                         Western Kentucky Coal Association </w:t>
+      </w:r>
+      <w:r>
+        <w:br w:type="textWrapping"/>
+      </w:r>
+      <w:r>
+        <w:rPr>
+          <w:rStyle w:val="VerbatimChar"/>
+        </w:rPr>
+        <w:t xml:space="preserve">##                                                                                                                         1 </w:t>
+      </w:r>
+      <w:r>
+        <w:br w:type="textWrapping"/>
+      </w:r>
+      <w:r>
+        <w:rPr>
+          <w:rStyle w:val="VerbatimChar"/>
+        </w:rPr>
+        <w:t xml:space="preserve">##                                                                      Office of Surface Mining Reclamation and Enforcement </w:t>
+      </w:r>
+      <w:r>
+        <w:br w:type="textWrapping"/>
+      </w:r>
+      <w:r>
+        <w:rPr>
+          <w:rStyle w:val="VerbatimChar"/>
+        </w:rPr>
+        <w:t xml:space="preserve">##                                                                                                                         1 </w:t>
+      </w:r>
+      <w:r>
+        <w:br w:type="textWrapping"/>
+      </w:r>
+      <w:r>
+        <w:rPr>
+          <w:rStyle w:val="VerbatimChar"/>
+        </w:rPr>
+        <w:t xml:space="preserve">##                                                                                     Utah Division of Parks and Recreation </w:t>
+      </w:r>
+      <w:r>
+        <w:br w:type="textWrapping"/>
+      </w:r>
+      <w:r>
+        <w:rPr>
+          <w:rStyle w:val="VerbatimChar"/>
+        </w:rPr>
+        <w:t xml:space="preserve">##                                                                                                                         1 </w:t>
+      </w:r>
+      <w:r>
+        <w:br w:type="textWrapping"/>
+      </w:r>
+      <w:r>
+        <w:rPr>
+          <w:rStyle w:val="VerbatimChar"/>
+        </w:rPr>
+        <w:t xml:space="preserve">##                                                                                                               Kane County </w:t>
+      </w:r>
+      <w:r>
+        <w:br w:type="textWrapping"/>
+      </w:r>
+      <w:r>
+        <w:rPr>
+          <w:rStyle w:val="VerbatimChar"/>
+        </w:rPr>
+        <w:t xml:space="preserve">##                                                                                                                         1 </w:t>
+      </w:r>
+      <w:r>
+        <w:br w:type="textWrapping"/>
+      </w:r>
+      <w:r>
+        <w:rPr>
+          <w:rStyle w:val="VerbatimChar"/>
+        </w:rPr>
+        <w:t xml:space="preserve">## private landowners of Cow Head Lake Cow Head Slough and California reach of Barrel Creek (four owners all CA signatories) </w:t>
+      </w:r>
+      <w:r>
+        <w:br w:type="textWrapping"/>
+      </w:r>
+      <w:r>
+        <w:rPr>
+          <w:rStyle w:val="VerbatimChar"/>
+        </w:rPr>
+        <w:t xml:space="preserve">##                                                                                                                         1 </w:t>
+      </w:r>
+      <w:r>
+        <w:br w:type="textWrapping"/>
+      </w:r>
+      <w:r>
+        <w:rPr>
+          <w:rStyle w:val="VerbatimChar"/>
+        </w:rPr>
+        <w:t xml:space="preserve">##                                                                     principal permittees on BLM lands within the drainage </w:t>
+      </w:r>
+      <w:r>
+        <w:br w:type="textWrapping"/>
+      </w:r>
+      <w:r>
+        <w:rPr>
+          <w:rStyle w:val="VerbatimChar"/>
+        </w:rPr>
+        <w:t xml:space="preserve">##                                                                                                                         1 </w:t>
+      </w:r>
+      <w:r>
+        <w:br w:type="textWrapping"/>
+      </w:r>
+      <w:r>
+        <w:rPr>
+          <w:rStyle w:val="VerbatimChar"/>
+        </w:rPr>
+        <w:t xml:space="preserve">##                                                                      California and Modoc County Cattlemen's Associations </w:t>
+      </w:r>
+      <w:r>
+        <w:br w:type="textWrapping"/>
+      </w:r>
+      <w:r>
+        <w:rPr>
+          <w:rStyle w:val="VerbatimChar"/>
+        </w:rPr>
+        <w:t xml:space="preserve">##                                                                                                                         1 </w:t>
+      </w:r>
+      <w:r>
+        <w:br w:type="textWrapping"/>
+      </w:r>
+      <w:r>
+        <w:rPr>
+          <w:rStyle w:val="VerbatimChar"/>
+        </w:rPr>
+        <w:t xml:space="preserve">##                                                                                     the California Farm Bureau Federation </w:t>
+      </w:r>
+      <w:r>
+        <w:br w:type="textWrapping"/>
+      </w:r>
+      <w:r>
+        <w:rPr>
+          <w:rStyle w:val="VerbatimChar"/>
+        </w:rPr>
+        <w:t xml:space="preserve">##                                                                                                                         1 </w:t>
+      </w:r>
+      <w:r>
+        <w:br w:type="textWrapping"/>
+      </w:r>
+      <w:r>
+        <w:rPr>
+          <w:rStyle w:val="VerbatimChar"/>
+        </w:rPr>
+        <w:t xml:space="preserve">##                             California Department of Fish and Wildlife Natural Heritage Division Endangered plant program </w:t>
+      </w:r>
+      <w:r>
+        <w:br w:type="textWrapping"/>
+      </w:r>
+      <w:r>
+        <w:rPr>
+          <w:rStyle w:val="VerbatimChar"/>
+        </w:rPr>
+        <w:t xml:space="preserve">##                                                                                                                         1 </w:t>
+      </w:r>
+      <w:r>
+        <w:br w:type="textWrapping"/>
+      </w:r>
+      <w:r>
+        <w:rPr>
+          <w:rStyle w:val="VerbatimChar"/>
+        </w:rPr>
+        <w:t xml:space="preserve">##                                                                   Center of Excellence for Hazardous Materials Management </w:t>
+      </w:r>
+      <w:r>
+        <w:br w:type="textWrapping"/>
+      </w:r>
+      <w:r>
+        <w:rPr>
+          <w:rStyle w:val="VerbatimChar"/>
+        </w:rPr>
+        <w:t xml:space="preserve">##                                                                                                                         1 </w:t>
+      </w:r>
+      <w:r>
+        <w:br w:type="textWrapping"/>
+      </w:r>
+      <w:r>
+        <w:rPr>
+          <w:rStyle w:val="VerbatimChar"/>
+        </w:rPr>
+        <w:t xml:space="preserve">##                                                                                                                      NRCS </w:t>
+      </w:r>
+      <w:r>
+        <w:br w:type="textWrapping"/>
+      </w:r>
+      <w:r>
+        <w:rPr>
+          <w:rStyle w:val="VerbatimChar"/>
+        </w:rPr>
+        <w:t xml:space="preserve">##                                                                                                                         2 </w:t>
+      </w:r>
+      <w:r>
+        <w:br w:type="textWrapping"/>
+      </w:r>
+      <w:r>
+        <w:rPr>
+          <w:rStyle w:val="VerbatimChar"/>
+        </w:rPr>
+        <w:t xml:space="preserve">##                                                                                                      Texas A&amp;M University </w:t>
+      </w:r>
+      <w:r>
+        <w:br w:type="textWrapping"/>
+      </w:r>
+      <w:r>
+        <w:rPr>
+          <w:rStyle w:val="VerbatimChar"/>
+        </w:rPr>
+        <w:t xml:space="preserve">##                                                                                                                         1 </w:t>
+      </w:r>
+      <w:r>
+        <w:br w:type="textWrapping"/>
+      </w:r>
+      <w:r>
+        <w:rPr>
+          <w:rStyle w:val="VerbatimChar"/>
+        </w:rPr>
+        <w:t xml:space="preserve">##                                                                                      Texas Comptroller of Public Accounts </w:t>
+      </w:r>
+      <w:r>
+        <w:br w:type="textWrapping"/>
+      </w:r>
+      <w:r>
+        <w:rPr>
+          <w:rStyle w:val="VerbatimChar"/>
+        </w:rPr>
+        <w:t xml:space="preserve">##                                                                                                                         1 </w:t>
+      </w:r>
+      <w:r>
+        <w:br w:type="textWrapping"/>
+      </w:r>
+      <w:r>
+        <w:rPr>
+          <w:rStyle w:val="VerbatimChar"/>
+        </w:rPr>
+        <w:t xml:space="preserve">##                                                    Texas Interagency Task Force on Economic Growth and Endangered Species </w:t>
+      </w:r>
+      <w:r>
+        <w:br w:type="textWrapping"/>
+      </w:r>
+      <w:r>
+        <w:rPr>
+          <w:rStyle w:val="VerbatimChar"/>
+        </w:rPr>
+        <w:t xml:space="preserve">##                                                                                                                         1 </w:t>
+      </w:r>
+      <w:r>
+        <w:br w:type="textWrapping"/>
+      </w:r>
+      <w:r>
+        <w:rPr>
+          <w:rStyle w:val="VerbatimChar"/>
+        </w:rPr>
+        <w:t xml:space="preserve">##                                                                                           Texas Department of Agriculture </w:t>
+      </w:r>
+      <w:r>
+        <w:br w:type="textWrapping"/>
+      </w:r>
+      <w:r>
+        <w:rPr>
+          <w:rStyle w:val="VerbatimChar"/>
+        </w:rPr>
+        <w:t xml:space="preserve">##                                                                                                                         1 </w:t>
+      </w:r>
+      <w:r>
+        <w:br w:type="textWrapping"/>
+      </w:r>
+      <w:r>
+        <w:rPr>
+          <w:rStyle w:val="VerbatimChar"/>
+        </w:rPr>
+        <w:t xml:space="preserve">##                                                                                       Texas Parks and Wildlife Department </w:t>
+      </w:r>
+      <w:r>
+        <w:br w:type="textWrapping"/>
+      </w:r>
+      <w:r>
+        <w:rPr>
+          <w:rStyle w:val="VerbatimChar"/>
+        </w:rPr>
+        <w:t xml:space="preserve">##                                                                                                                         1 </w:t>
+      </w:r>
+      <w:r>
+        <w:br w:type="textWrapping"/>
+      </w:r>
+      <w:r>
+        <w:rPr>
+          <w:rStyle w:val="VerbatimChar"/>
+        </w:rPr>
+        <w:t xml:space="preserve">##                                                                                              Railroad Commission of Texas </w:t>
+      </w:r>
+      <w:r>
+        <w:br w:type="textWrapping"/>
+      </w:r>
+      <w:r>
+        <w:rPr>
+          <w:rStyle w:val="VerbatimChar"/>
+        </w:rPr>
+        <w:t xml:space="preserve">##                                                                                                                         1 </w:t>
+      </w:r>
+      <w:r>
+        <w:br w:type="textWrapping"/>
+      </w:r>
+      <w:r>
+        <w:rPr>
+          <w:rStyle w:val="VerbatimChar"/>
+        </w:rPr>
+        <w:t xml:space="preserve">##                                                                             University of Texas System - University Lands </w:t>
+      </w:r>
+      <w:r>
+        <w:br w:type="textWrapping"/>
+      </w:r>
+      <w:r>
+        <w:rPr>
+          <w:rStyle w:val="VerbatimChar"/>
+        </w:rPr>
+        <w:t xml:space="preserve">##                                                                                                                         1 </w:t>
+      </w:r>
+      <w:r>
+        <w:br w:type="textWrapping"/>
+      </w:r>
+      <w:r>
+        <w:rPr>
+          <w:rStyle w:val="VerbatimChar"/>
+        </w:rPr>
+        <w:t xml:space="preserve">##                                                                                                         Texas Farm Bureau </w:t>
+      </w:r>
+      <w:r>
+        <w:br w:type="textWrapping"/>
+      </w:r>
+      <w:r>
+        <w:rPr>
+          <w:rStyle w:val="VerbatimChar"/>
+        </w:rPr>
+        <w:t xml:space="preserve">##                                                                                                                         1 </w:t>
+      </w:r>
+      <w:r>
+        <w:br w:type="textWrapping"/>
+      </w:r>
+      <w:r>
+        <w:rPr>
+          <w:rStyle w:val="VerbatimChar"/>
+        </w:rPr>
+        <w:t xml:space="preserve">##                                                                                             Texas Oil and Gas Association </w:t>
+      </w:r>
+      <w:r>
+        <w:br w:type="textWrapping"/>
+      </w:r>
+      <w:r>
+        <w:rPr>
+          <w:rStyle w:val="VerbatimChar"/>
+        </w:rPr>
+        <w:t xml:space="preserve">##                                                                                                                         1 </w:t>
+      </w:r>
+      <w:r>
+        <w:br w:type="textWrapping"/>
+      </w:r>
+      <w:r>
+        <w:rPr>
+          <w:rStyle w:val="VerbatimChar"/>
+        </w:rPr>
+        <w:t xml:space="preserve">##                                                                                                     Texas Royalty Council </w:t>
+      </w:r>
+      <w:r>
+        <w:br w:type="textWrapping"/>
+      </w:r>
+      <w:r>
+        <w:rPr>
+          <w:rStyle w:val="VerbatimChar"/>
+        </w:rPr>
+        <w:t xml:space="preserve">##                                                                                                                         1 </w:t>
+      </w:r>
+      <w:r>
+        <w:br w:type="textWrapping"/>
+      </w:r>
+      <w:r>
+        <w:rPr>
+          <w:rStyle w:val="VerbatimChar"/>
+        </w:rPr>
+        <w:t xml:space="preserve">##                                                                         Texas and Southwestern Cattle Raisers Association </w:t>
+      </w:r>
+      <w:r>
+        <w:br w:type="textWrapping"/>
+      </w:r>
+      <w:r>
+        <w:rPr>
+          <w:rStyle w:val="VerbatimChar"/>
+        </w:rPr>
+        <w:t xml:space="preserve">##                                                                                                                         1 </w:t>
+      </w:r>
+      <w:r>
+        <w:br w:type="textWrapping"/>
+      </w:r>
+      <w:r>
+        <w:rPr>
+          <w:rStyle w:val="VerbatimChar"/>
+        </w:rPr>
+        <w:t xml:space="preserve">##                                                                                                Texas Wildlife Association </w:t>
+      </w:r>
+      <w:r>
+        <w:br w:type="textWrapping"/>
+      </w:r>
+      <w:r>
+        <w:rPr>
+          <w:rStyle w:val="VerbatimChar"/>
+        </w:rPr>
+        <w:t xml:space="preserve">##                                                                                                                         1 </w:t>
+      </w:r>
+      <w:r>
+        <w:br w:type="textWrapping"/>
+      </w:r>
+      <w:r>
+        <w:rPr>
+          <w:rStyle w:val="VerbatimChar"/>
+        </w:rPr>
+        <w:t xml:space="preserve">##                                                                                             Texas Association of Business </w:t>
+      </w:r>
+      <w:r>
+        <w:br w:type="textWrapping"/>
+      </w:r>
+      <w:r>
+        <w:rPr>
+          <w:rStyle w:val="VerbatimChar"/>
+        </w:rPr>
+        <w:t xml:space="preserve">##                                                                                                                         1 </w:t>
+      </w:r>
+      <w:r>
+        <w:br w:type="textWrapping"/>
+      </w:r>
+      <w:r>
+        <w:rPr>
+          <w:rStyle w:val="VerbatimChar"/>
+        </w:rPr>
+        <w:t xml:space="preserve">##                                                                                California Department of Fish and Wildlife </w:t>
+      </w:r>
+      <w:r>
+        <w:br w:type="textWrapping"/>
+      </w:r>
+      <w:r>
+        <w:rPr>
+          <w:rStyle w:val="VerbatimChar"/>
+        </w:rPr>
+        <w:t xml:space="preserve">##                                                                                                                         3 </w:t>
+      </w:r>
+      <w:r>
+        <w:br w:type="textWrapping"/>
+      </w:r>
+      <w:r>
+        <w:rPr>
+          <w:rStyle w:val="VerbatimChar"/>
+        </w:rPr>
+        <w:t xml:space="preserve">##                                                                                           Nevada Natural Heritage Program </w:t>
+      </w:r>
+      <w:r>
+        <w:br w:type="textWrapping"/>
+      </w:r>
+      <w:r>
+        <w:rPr>
+          <w:rStyle w:val="VerbatimChar"/>
+        </w:rPr>
+        <w:t xml:space="preserve">##                                                                                                                         2 </w:t>
+      </w:r>
+      <w:r>
+        <w:br w:type="textWrapping"/>
+      </w:r>
+      <w:r>
+        <w:rPr>
+          <w:rStyle w:val="VerbatimChar"/>
+        </w:rPr>
+        <w:t xml:space="preserve">##                                                                                                 Desert Research Institute </w:t>
+      </w:r>
+      <w:r>
+        <w:br w:type="textWrapping"/>
+      </w:r>
+      <w:r>
+        <w:rPr>
+          <w:rStyle w:val="VerbatimChar"/>
+        </w:rPr>
+        <w:t xml:space="preserve">##                                                                                                                         2 </w:t>
+      </w:r>
+      <w:r>
+        <w:br w:type="textWrapping"/>
+      </w:r>
+      <w:r>
+        <w:rPr>
+          <w:rStyle w:val="VerbatimChar"/>
+        </w:rPr>
+        <w:t xml:space="preserve">##                                                                                                   Anza-Borrego State Park </w:t>
+      </w:r>
+      <w:r>
+        <w:br w:type="textWrapping"/>
+      </w:r>
+      <w:r>
+        <w:rPr>
+          <w:rStyle w:val="VerbatimChar"/>
+        </w:rPr>
+        <w:t xml:space="preserve">##                                                                                                                         1 </w:t>
+      </w:r>
+      <w:r>
+        <w:br w:type="textWrapping"/>
+      </w:r>
+      <w:r>
+        <w:rPr>
+          <w:rStyle w:val="VerbatimChar"/>
+        </w:rPr>
+        <w:t xml:space="preserve">##                                                                                                     Arizona Game and Fish </w:t>
+      </w:r>
+      <w:r>
+        <w:br w:type="textWrapping"/>
+      </w:r>
+      <w:r>
+        <w:rPr>
+          <w:rStyle w:val="VerbatimChar"/>
+        </w:rPr>
+        <w:t xml:space="preserve">##                                                                                                                         1 </w:t>
+      </w:r>
+      <w:r>
+        <w:br w:type="textWrapping"/>
+      </w:r>
+      <w:r>
+        <w:rPr>
+          <w:rStyle w:val="VerbatimChar"/>
+        </w:rPr>
+        <w:t xml:space="preserve">##                                                                                                            Ocotillo Wells </w:t>
+      </w:r>
+      <w:r>
+        <w:br w:type="textWrapping"/>
+      </w:r>
+      <w:r>
+        <w:rPr>
+          <w:rStyle w:val="VerbatimChar"/>
+        </w:rPr>
+        <w:t xml:space="preserve">##                                                                                                                         1 </w:t>
+      </w:r>
+      <w:r>
+        <w:br w:type="textWrapping"/>
+      </w:r>
+      <w:r>
+        <w:rPr>
+          <w:rStyle w:val="VerbatimChar"/>
+        </w:rPr>
+        <w:t xml:space="preserve">##                                                                                                  US Bureau of Reclamation </w:t>
+      </w:r>
+      <w:r>
+        <w:br w:type="textWrapping"/>
+      </w:r>
+      <w:r>
+        <w:rPr>
+          <w:rStyle w:val="VerbatimChar"/>
+        </w:rPr>
+        <w:t xml:space="preserve">##                                                                                                                         1 </w:t>
+      </w:r>
+      <w:r>
+        <w:br w:type="textWrapping"/>
+      </w:r>
+      <w:r>
+        <w:rPr>
+          <w:rStyle w:val="VerbatimChar"/>
+        </w:rPr>
+        <w:t xml:space="preserve">##                                                                                                     US Naval Air Facility </w:t>
+      </w:r>
+      <w:r>
+        <w:br w:type="textWrapping"/>
+      </w:r>
+      <w:r>
+        <w:rPr>
+          <w:rStyle w:val="VerbatimChar"/>
+        </w:rPr>
+        <w:t xml:space="preserve">##                                                                                                                         1 </w:t>
+      </w:r>
+      <w:r>
+        <w:br w:type="textWrapping"/>
+      </w:r>
+      <w:r>
+        <w:rPr>
+          <w:rStyle w:val="VerbatimChar"/>
+        </w:rPr>
+        <w:t xml:space="preserve">##                                                                                                      Tohono Oodham Nation </w:t>
+      </w:r>
+      <w:r>
+        <w:br w:type="textWrapping"/>
+      </w:r>
+      <w:r>
+        <w:rPr>
+          <w:rStyle w:val="VerbatimChar"/>
+        </w:rPr>
+        <w:t xml:space="preserve">##                                                                                                                         1 </w:t>
+      </w:r>
+      <w:r>
+        <w:br w:type="textWrapping"/>
+      </w:r>
+      <w:r>
+        <w:rPr>
+          <w:rStyle w:val="VerbatimChar"/>
+        </w:rPr>
+        <w:t xml:space="preserve">##                                                                                                        Clemson University </w:t>
+      </w:r>
+      <w:r>
+        <w:br w:type="textWrapping"/>
+      </w:r>
+      <w:r>
+        <w:rPr>
+          <w:rStyle w:val="VerbatimChar"/>
+        </w:rPr>
+        <w:t xml:space="preserve">##                                                                                                                         1 </w:t>
+      </w:r>
+      <w:r>
+        <w:br w:type="textWrapping"/>
+      </w:r>
+      <w:r>
+        <w:rPr>
+          <w:rStyle w:val="VerbatimChar"/>
+        </w:rPr>
+        <w:t xml:space="preserve">##                                                                                   Georgia Department of Natural Resources </w:t>
+      </w:r>
+      <w:r>
+        <w:br w:type="textWrapping"/>
+      </w:r>
+      <w:r>
+        <w:rPr>
+          <w:rStyle w:val="VerbatimChar"/>
+        </w:rPr>
+        <w:t xml:space="preserve">##                                                                                                                         2 </w:t>
+      </w:r>
+      <w:r>
+        <w:br w:type="textWrapping"/>
+      </w:r>
+      <w:r>
+        <w:rPr>
+          <w:rStyle w:val="VerbatimChar"/>
+        </w:rPr>
+        <w:t xml:space="preserve">##                                                                                      Georgia Department of Transportation </w:t>
+      </w:r>
+      <w:r>
+        <w:br w:type="textWrapping"/>
+      </w:r>
+      <w:r>
+        <w:rPr>
+          <w:rStyle w:val="VerbatimChar"/>
+        </w:rPr>
+        <w:t xml:space="preserve">##                                                                                                                         1 </w:t>
+      </w:r>
+      <w:r>
+        <w:br w:type="textWrapping"/>
+      </w:r>
+      <w:r>
+        <w:rPr>
+          <w:rStyle w:val="VerbatimChar"/>
+        </w:rPr>
+        <w:t xml:space="preserve">##                                                                                                             Georgia Power </w:t>
+      </w:r>
+      <w:r>
+        <w:br w:type="textWrapping"/>
+      </w:r>
+      <w:r>
+        <w:rPr>
+          <w:rStyle w:val="VerbatimChar"/>
+        </w:rPr>
+        <w:t xml:space="preserve">##                                                                                                                         1 </w:t>
+      </w:r>
+      <w:r>
+        <w:br w:type="textWrapping"/>
+      </w:r>
+      <w:r>
+        <w:rPr>
+          <w:rStyle w:val="VerbatimChar"/>
+        </w:rPr>
+        <w:t xml:space="preserve">##                                                                     Mecklenburg County Park and Recreation North Carolina </w:t>
+      </w:r>
+      <w:r>
+        <w:br w:type="textWrapping"/>
+      </w:r>
+      <w:r>
+        <w:rPr>
+          <w:rStyle w:val="VerbatimChar"/>
+        </w:rPr>
+        <w:t xml:space="preserve">##                                                                                                                         1 </w:t>
+      </w:r>
+      <w:r>
+        <w:br w:type="textWrapping"/>
+      </w:r>
+      <w:r>
+        <w:rPr>
+          <w:rStyle w:val="VerbatimChar"/>
+        </w:rPr>
+        <w:t xml:space="preserve">##                                   North Carolina Department of Agriculture &amp; Consumer Services Plant Conservation Program </w:t>
+      </w:r>
+      <w:r>
+        <w:br w:type="textWrapping"/>
+      </w:r>
+      <w:r>
+        <w:rPr>
+          <w:rStyle w:val="VerbatimChar"/>
+        </w:rPr>
+        <w:t xml:space="preserve">##                                                                                                                         1 </w:t>
+      </w:r>
+      <w:r>
+        <w:br w:type="textWrapping"/>
+      </w:r>
+      <w:r>
+        <w:rPr>
+          <w:rStyle w:val="VerbatimChar"/>
+        </w:rPr>
+        <w:t xml:space="preserve">##                                                                                                             Uintah County </w:t>
+      </w:r>
+      <w:r>
+        <w:br w:type="textWrapping"/>
+      </w:r>
+      <w:r>
+        <w:rPr>
+          <w:rStyle w:val="VerbatimChar"/>
+        </w:rPr>
+        <w:t xml:space="preserve">##                                                                                                                         2 </w:t>
+      </w:r>
+      <w:r>
+        <w:br w:type="textWrapping"/>
+      </w:r>
+      <w:r>
+        <w:rPr>
+          <w:rStyle w:val="VerbatimChar"/>
+        </w:rPr>
+        <w:t xml:space="preserve">##                                                                                                         Rio Blanco County </w:t>
+      </w:r>
+      <w:r>
+        <w:br w:type="textWrapping"/>
+      </w:r>
+      <w:r>
+        <w:rPr>
+          <w:rStyle w:val="VerbatimChar"/>
+        </w:rPr>
+        <w:t xml:space="preserve">##                                                                                                                         2 </w:t>
+      </w:r>
+      <w:r>
+        <w:br w:type="textWrapping"/>
+      </w:r>
+      <w:r>
+        <w:rPr>
+          <w:rStyle w:val="VerbatimChar"/>
+        </w:rPr>
+        <w:t xml:space="preserve">##                                                                  Utah School and Institutional Trust Lands Administration </w:t>
+      </w:r>
+      <w:r>
+        <w:br w:type="textWrapping"/>
+      </w:r>
+      <w:r>
+        <w:rPr>
+          <w:rStyle w:val="VerbatimChar"/>
+        </w:rPr>
+        <w:t xml:space="preserve">##                                                                                                                         2 </w:t>
+      </w:r>
+      <w:r>
+        <w:br w:type="textWrapping"/>
+      </w:r>
+      <w:r>
+        <w:rPr>
+          <w:rStyle w:val="VerbatimChar"/>
+        </w:rPr>
+        <w:t xml:space="preserve">##                                                                    Utah Governors Public Lands Policy Coordination Office </w:t>
+      </w:r>
+      <w:r>
+        <w:br w:type="textWrapping"/>
+      </w:r>
+      <w:r>
+        <w:rPr>
+          <w:rStyle w:val="VerbatimChar"/>
+        </w:rPr>
+        <w:t xml:space="preserve">##                                                                                                                         2 </w:t>
+      </w:r>
+      <w:r>
+        <w:br w:type="textWrapping"/>
+      </w:r>
+      <w:r>
+        <w:rPr>
+          <w:rStyle w:val="VerbatimChar"/>
+        </w:rPr>
+        <w:t xml:space="preserve">##                                                                                       Utah Division of Wildlife Resources </w:t>
+      </w:r>
+      <w:r>
+        <w:br w:type="textWrapping"/>
+      </w:r>
+      <w:r>
+        <w:rPr>
+          <w:rStyle w:val="VerbatimChar"/>
+        </w:rPr>
+        <w:t xml:space="preserve">##                                                                                                                         2 </w:t>
+      </w:r>
+      <w:r>
+        <w:br w:type="textWrapping"/>
+      </w:r>
+      <w:r>
+        <w:rPr>
+          <w:rStyle w:val="VerbatimChar"/>
+        </w:rPr>
+        <w:t xml:space="preserve">##                                                                                      Utah Department of Natural Resources </w:t>
+      </w:r>
+      <w:r>
+        <w:br w:type="textWrapping"/>
+      </w:r>
+      <w:r>
+        <w:rPr>
+          <w:rStyle w:val="VerbatimChar"/>
+        </w:rPr>
+        <w:t xml:space="preserve">##                                                                                                                         1 </w:t>
+      </w:r>
+      <w:r>
+        <w:br w:type="textWrapping"/>
+      </w:r>
+      <w:r>
+        <w:rPr>
+          <w:rStyle w:val="VerbatimChar"/>
+        </w:rPr>
+        <w:t xml:space="preserve">##                                                                                                     Bureau of Reclamation </w:t>
+      </w:r>
+      <w:r>
+        <w:br w:type="textWrapping"/>
+      </w:r>
+      <w:r>
+        <w:rPr>
+          <w:rStyle w:val="VerbatimChar"/>
+        </w:rPr>
+        <w:t xml:space="preserve">##                                                                                                                         1 </w:t>
+      </w:r>
+      <w:r>
+        <w:br w:type="textWrapping"/>
+      </w:r>
+      <w:r>
+        <w:rPr>
+          <w:rStyle w:val="VerbatimChar"/>
+        </w:rPr>
+        <w:t xml:space="preserve">##                                                                   Utah Reclamation Mitigation and Conservation Commission </w:t>
+      </w:r>
+      <w:r>
+        <w:br w:type="textWrapping"/>
+      </w:r>
+      <w:r>
+        <w:rPr>
+          <w:rStyle w:val="VerbatimChar"/>
+        </w:rPr>
+        <w:t xml:space="preserve">##                                                                                                                         1 </w:t>
+      </w:r>
+      <w:r>
+        <w:br w:type="textWrapping"/>
+      </w:r>
+      <w:r>
+        <w:rPr>
+          <w:rStyle w:val="VerbatimChar"/>
+        </w:rPr>
+        <w:t xml:space="preserve">##                                                                            Confederated Tribes of the Goshute Reservation </w:t>
+      </w:r>
+      <w:r>
+        <w:br w:type="textWrapping"/>
+      </w:r>
+      <w:r>
+        <w:rPr>
+          <w:rStyle w:val="VerbatimChar"/>
+        </w:rPr>
+        <w:t xml:space="preserve">##                                                                                                                         1 </w:t>
+      </w:r>
+      <w:r>
+        <w:br w:type="textWrapping"/>
+      </w:r>
+      <w:r>
+        <w:rPr>
+          <w:rStyle w:val="VerbatimChar"/>
+        </w:rPr>
+        <w:t xml:space="preserve">##                                                                                   Central Utah Water Conservancy District </w:t>
+      </w:r>
+      <w:r>
+        <w:br w:type="textWrapping"/>
+      </w:r>
+      <w:r>
+        <w:rPr>
+          <w:rStyle w:val="VerbatimChar"/>
+        </w:rPr>
+        <w:t xml:space="preserve">##                                                                                                                         1 </w:t>
+      </w:r>
+      <w:r>
+        <w:br w:type="textWrapping"/>
+      </w:r>
+      <w:r>
+        <w:rPr>
+          <w:rStyle w:val="VerbatimChar"/>
+        </w:rPr>
+        <w:t xml:space="preserve">##                                                                                           Southern Nevada Water Authority </w:t>
+      </w:r>
+      <w:r>
+        <w:br w:type="textWrapping"/>
+      </w:r>
+      <w:r>
+        <w:rPr>
+          <w:rStyle w:val="VerbatimChar"/>
+        </w:rPr>
+        <w:t xml:space="preserve">##                                                                                                                         1 </w:t>
+      </w:r>
+      <w:r>
+        <w:br w:type="textWrapping"/>
+      </w:r>
+      <w:r>
+        <w:rPr>
+          <w:rStyle w:val="VerbatimChar"/>
+        </w:rPr>
+        <w:t xml:space="preserve">##                                                                                 John Hancock Mutual Life Insurace Company </w:t>
+      </w:r>
+      <w:r>
+        <w:br w:type="textWrapping"/>
+      </w:r>
+      <w:r>
+        <w:rPr>
+          <w:rStyle w:val="VerbatimChar"/>
+        </w:rPr>
+        <w:t xml:space="preserve">##                                                                                                                         1 </w:t>
+      </w:r>
+      <w:r>
+        <w:br w:type="textWrapping"/>
+      </w:r>
+      <w:r>
+        <w:rPr>
+          <w:rStyle w:val="VerbatimChar"/>
+        </w:rPr>
+        <w:t xml:space="preserve">##                                                                                           Bob McIntsh (Private landowner) </w:t>
+      </w:r>
+      <w:r>
+        <w:br w:type="textWrapping"/>
+      </w:r>
+      <w:r>
+        <w:rPr>
+          <w:rStyle w:val="VerbatimChar"/>
+        </w:rPr>
+        <w:t xml:space="preserve">##                                                                                                                         1 </w:t>
+      </w:r>
+      <w:r>
+        <w:br w:type="textWrapping"/>
+      </w:r>
+      <w:r>
+        <w:rPr>
+          <w:rStyle w:val="VerbatimChar"/>
+        </w:rPr>
+        <w:t xml:space="preserve">##                                                                                                 Sierra Pacific Industries </w:t>
+      </w:r>
+      <w:r>
+        <w:br w:type="textWrapping"/>
+      </w:r>
+      <w:r>
+        <w:rPr>
+          <w:rStyle w:val="VerbatimChar"/>
+        </w:rPr>
+        <w:t xml:space="preserve">##                                                                                                                         1 </w:t>
+      </w:r>
+      <w:r>
+        <w:br w:type="textWrapping"/>
+      </w:r>
+      <w:r>
+        <w:rPr>
+          <w:rStyle w:val="VerbatimChar"/>
+        </w:rPr>
+        <w:t xml:space="preserve">##                                                                                                       Hearest Corporation </w:t>
+      </w:r>
+      <w:r>
+        <w:br w:type="textWrapping"/>
+      </w:r>
+      <w:r>
+        <w:rPr>
+          <w:rStyle w:val="VerbatimChar"/>
+        </w:rPr>
+        <w:t xml:space="preserve">##                                                                                                                         1 </w:t>
+      </w:r>
+      <w:r>
+        <w:br w:type="textWrapping"/>
+      </w:r>
+      <w:r>
+        <w:rPr>
+          <w:rStyle w:val="VerbatimChar"/>
+        </w:rPr>
+        <w:t xml:space="preserve">##                                                                                      Siskiyou County Board of Supervisors </w:t>
+      </w:r>
+      <w:r>
+        <w:br w:type="textWrapping"/>
+      </w:r>
+      <w:r>
+        <w:rPr>
+          <w:rStyle w:val="VerbatimChar"/>
+        </w:rPr>
+        <w:t xml:space="preserve">##                                                                                                                         1 </w:t>
+      </w:r>
+      <w:r>
+        <w:br w:type="textWrapping"/>
+      </w:r>
+      <w:r>
+        <w:rPr>
+          <w:rStyle w:val="VerbatimChar"/>
+        </w:rPr>
+        <w:t xml:space="preserve">##                                                                        California Department of Transportation (caltrans) </w:t>
+      </w:r>
+      <w:r>
+        <w:br w:type="textWrapping"/>
+      </w:r>
+      <w:r>
+        <w:rPr>
+          <w:rStyle w:val="VerbatimChar"/>
+        </w:rPr>
+        <w:t xml:space="preserve">##                                                                                                                         1 </w:t>
+      </w:r>
+      <w:r>
+        <w:br w:type="textWrapping"/>
+      </w:r>
+      <w:r>
+        <w:rPr>
+          <w:rStyle w:val="VerbatimChar"/>
+        </w:rPr>
+        <w:t xml:space="preserve">##                                                                                                  Pacific Gas and Electric </w:t>
+      </w:r>
+      <w:r>
+        <w:br w:type="textWrapping"/>
+      </w:r>
+      <w:r>
+        <w:rPr>
+          <w:rStyle w:val="VerbatimChar"/>
+        </w:rPr>
+        <w:t xml:space="preserve">##                                                                                                                         1 </w:t>
+      </w:r>
+      <w:r>
+        <w:br w:type="textWrapping"/>
+      </w:r>
+      <w:r>
+        <w:rPr>
+          <w:rStyle w:val="VerbatimChar"/>
+        </w:rPr>
+        <w:t xml:space="preserve">##                                                  Department of Forest and Rangeland Stewardship Colorado State University </w:t>
+      </w:r>
+      <w:r>
+        <w:br w:type="textWrapping"/>
+      </w:r>
+      <w:r>
+        <w:rPr>
+          <w:rStyle w:val="VerbatimChar"/>
+        </w:rPr>
+        <w:t xml:space="preserve">##                                                                                                                         1 </w:t>
+      </w:r>
+      <w:r>
+        <w:br w:type="textWrapping"/>
+      </w:r>
+      <w:r>
+        <w:rPr>
+          <w:rStyle w:val="VerbatimChar"/>
+        </w:rPr>
+        <w:t xml:space="preserve">##                                                                                                                      USGS </w:t>
+      </w:r>
+      <w:r>
+        <w:br w:type="textWrapping"/>
+      </w:r>
+      <w:r>
+        <w:rPr>
+          <w:rStyle w:val="VerbatimChar"/>
+        </w:rPr>
+        <w:t xml:space="preserve">##                                                                                                                         1 </w:t>
+      </w:r>
+      <w:r>
+        <w:br w:type="textWrapping"/>
+      </w:r>
+      <w:r>
+        <w:rPr>
+          <w:rStyle w:val="VerbatimChar"/>
+        </w:rPr>
+        <w:t xml:space="preserve">##                                                                                                   Mashpee Wampanoag Tribe </w:t>
+      </w:r>
+      <w:r>
+        <w:br w:type="textWrapping"/>
+      </w:r>
+      <w:r>
+        <w:rPr>
+          <w:rStyle w:val="VerbatimChar"/>
+        </w:rPr>
+        <w:t xml:space="preserve">##                                                                                                                         1 </w:t>
+      </w:r>
+      <w:r>
+        <w:br w:type="textWrapping"/>
+      </w:r>
+      <w:r>
+        <w:rPr>
+          <w:rStyle w:val="VerbatimChar"/>
+        </w:rPr>
+        <w:t xml:space="preserve">##                                                                                              Lyme Land Conservation Trust </w:t>
+      </w:r>
+      <w:r>
+        <w:br w:type="textWrapping"/>
+      </w:r>
+      <w:r>
+        <w:rPr>
+          <w:rStyle w:val="VerbatimChar"/>
+        </w:rPr>
+        <w:t xml:space="preserve">##                                                                                                                         1 </w:t>
+      </w:r>
+      <w:r>
+        <w:br w:type="textWrapping"/>
+      </w:r>
+      <w:r>
+        <w:rPr>
+          <w:rStyle w:val="VerbatimChar"/>
+        </w:rPr>
+        <w:t xml:space="preserve">##                                                                                                American Forest Foundation </w:t>
+      </w:r>
+      <w:r>
+        <w:br w:type="textWrapping"/>
+      </w:r>
+      <w:r>
+        <w:rPr>
+          <w:rStyle w:val="VerbatimChar"/>
+        </w:rPr>
+        <w:t xml:space="preserve">##                                                                                                                         1 </w:t>
+      </w:r>
+      <w:r>
+        <w:br w:type="textWrapping"/>
+      </w:r>
+      <w:r>
+        <w:rPr>
+          <w:rStyle w:val="VerbatimChar"/>
+        </w:rPr>
+        <w:t xml:space="preserve">##                                                                                                          Woodcock Limited </w:t>
+      </w:r>
+      <w:r>
+        <w:br w:type="textWrapping"/>
+      </w:r>
+      <w:r>
+        <w:rPr>
+          <w:rStyle w:val="VerbatimChar"/>
+        </w:rPr>
+        <w:t xml:space="preserve">##                                                                                                                         1 </w:t>
+      </w:r>
+      <w:r>
+        <w:br w:type="textWrapping"/>
+      </w:r>
+      <w:r>
+        <w:rPr>
+          <w:rStyle w:val="VerbatimChar"/>
+        </w:rPr>
+        <w:t xml:space="preserve">##                                                                                                            WCS Queens Zoo </w:t>
+      </w:r>
+      <w:r>
+        <w:br w:type="textWrapping"/>
+      </w:r>
+      <w:r>
+        <w:rPr>
+          <w:rStyle w:val="VerbatimChar"/>
+        </w:rPr>
+        <w:t xml:space="preserve">##                                                                                                                         1 </w:t>
+      </w:r>
+      <w:r>
+        <w:br w:type="textWrapping"/>
+      </w:r>
+      <w:r>
+        <w:rPr>
+          <w:rStyle w:val="VerbatimChar"/>
+        </w:rPr>
+        <w:t xml:space="preserve">##                                                                                Wells National Esturarine Research Reserve </w:t>
+      </w:r>
+      <w:r>
+        <w:br w:type="textWrapping"/>
+      </w:r>
+      <w:r>
+        <w:rPr>
+          <w:rStyle w:val="VerbatimChar"/>
+        </w:rPr>
+        <w:t xml:space="preserve">##                                                                                                                         1 </w:t>
+      </w:r>
+      <w:r>
+        <w:br w:type="textWrapping"/>
+      </w:r>
+      <w:r>
+        <w:rPr>
+          <w:rStyle w:val="VerbatimChar"/>
+        </w:rPr>
+        <w:t xml:space="preserve">##                                                                                                   Roger Williams Park Zoo </w:t>
+      </w:r>
+      <w:r>
+        <w:br w:type="textWrapping"/>
+      </w:r>
+      <w:r>
+        <w:rPr>
+          <w:rStyle w:val="VerbatimChar"/>
+        </w:rPr>
+        <w:t xml:space="preserve">##                                                                                                                         1 </w:t>
+      </w:r>
+      <w:r>
+        <w:br w:type="textWrapping"/>
+      </w:r>
+      <w:r>
+        <w:rPr>
+          <w:rStyle w:val="VerbatimChar"/>
+        </w:rPr>
+        <w:t xml:space="preserve">##                                                                                                       Audubon Connecticut </w:t>
+      </w:r>
+      <w:r>
+        <w:br w:type="textWrapping"/>
+      </w:r>
+      <w:r>
+        <w:rPr>
+          <w:rStyle w:val="VerbatimChar"/>
+        </w:rPr>
+        <w:t xml:space="preserve">##                                                                                                                         1 </w:t>
+      </w:r>
+      <w:r>
+        <w:br w:type="textWrapping"/>
+      </w:r>
+      <w:r>
+        <w:rPr>
+          <w:rStyle w:val="VerbatimChar"/>
+        </w:rPr>
+        <w:t xml:space="preserve">##                                                                                               Connecticut Audubon Society </w:t>
+      </w:r>
+      <w:r>
+        <w:br w:type="textWrapping"/>
+      </w:r>
+      <w:r>
+        <w:rPr>
+          <w:rStyle w:val="VerbatimChar"/>
+        </w:rPr>
+        <w:t xml:space="preserve">##                                                                                                                         1 </w:t>
+      </w:r>
+      <w:r>
+        <w:br w:type="textWrapping"/>
+      </w:r>
+      <w:r>
+        <w:rPr>
+          <w:rStyle w:val="VerbatimChar"/>
+        </w:rPr>
+        <w:t xml:space="preserve">##                                                                                                      Open Space Institute </w:t>
+      </w:r>
+      <w:r>
+        <w:br w:type="textWrapping"/>
+      </w:r>
+      <w:r>
+        <w:rPr>
+          <w:rStyle w:val="VerbatimChar"/>
+        </w:rPr>
+        <w:t xml:space="preserve">##                                                                                                                         1 </w:t>
+      </w:r>
+      <w:r>
+        <w:br w:type="textWrapping"/>
+      </w:r>
+      <w:r>
+        <w:rPr>
+          <w:rStyle w:val="VerbatimChar"/>
+        </w:rPr>
+        <w:t xml:space="preserve">##                                                                                                          Audubon New York </w:t>
+      </w:r>
+      <w:r>
+        <w:br w:type="textWrapping"/>
+      </w:r>
+      <w:r>
+        <w:rPr>
+          <w:rStyle w:val="VerbatimChar"/>
+        </w:rPr>
+        <w:t xml:space="preserve">##                                                                                                                         1 </w:t>
+      </w:r>
+      <w:r>
+        <w:br w:type="textWrapping"/>
+      </w:r>
+      <w:r>
+        <w:rPr>
+          <w:rStyle w:val="VerbatimChar"/>
+        </w:rPr>
+        <w:t xml:space="preserve">##                                                                                                             Quail Forever </w:t>
+      </w:r>
+      <w:r>
+        <w:br w:type="textWrapping"/>
+      </w:r>
+      <w:r>
+        <w:rPr>
+          <w:rStyle w:val="VerbatimChar"/>
+        </w:rPr>
+        <w:t xml:space="preserve">##                                                                                                                         1 </w:t>
+      </w:r>
+      <w:r>
+        <w:br w:type="textWrapping"/>
+      </w:r>
+      <w:r>
+        <w:rPr>
+          <w:rStyle w:val="VerbatimChar"/>
+        </w:rPr>
+        <w:t xml:space="preserve">##                                                                                                         Pheasants Forever </w:t>
+      </w:r>
+      <w:r>
+        <w:br w:type="textWrapping"/>
+      </w:r>
+      <w:r>
+        <w:rPr>
+          <w:rStyle w:val="VerbatimChar"/>
+        </w:rPr>
+        <w:t xml:space="preserve">##                                                                                                                         1 </w:t>
+      </w:r>
+      <w:r>
+        <w:br w:type="textWrapping"/>
+      </w:r>
+      <w:r>
+        <w:rPr>
+          <w:rStyle w:val="VerbatimChar"/>
+        </w:rPr>
+        <w:t xml:space="preserve">##                                                                                          Doris Duke Charitable Foundation </w:t>
+      </w:r>
+      <w:r>
+        <w:br w:type="textWrapping"/>
+      </w:r>
+      <w:r>
+        <w:rPr>
+          <w:rStyle w:val="VerbatimChar"/>
+        </w:rPr>
+        <w:t xml:space="preserve">##                                                                                                                         1 </w:t>
+      </w:r>
+      <w:r>
+        <w:br w:type="textWrapping"/>
+      </w:r>
+      <w:r>
+        <w:rPr>
+          <w:rStyle w:val="VerbatimChar"/>
+        </w:rPr>
+        <w:t xml:space="preserve">##                                                                                             Wildlife Conservation Society </w:t>
+      </w:r>
+      <w:r>
+        <w:br w:type="textWrapping"/>
+      </w:r>
+      <w:r>
+        <w:rPr>
+          <w:rStyle w:val="VerbatimChar"/>
+        </w:rPr>
+        <w:t xml:space="preserve">##                                                                                                                         1 </w:t>
+      </w:r>
+      <w:r>
+        <w:br w:type="textWrapping"/>
+      </w:r>
+      <w:r>
+        <w:rPr>
+          <w:rStyle w:val="VerbatimChar"/>
+        </w:rPr>
+        <w:t xml:space="preserve">##                                                                                                  Amrican Bird Conservancy </w:t>
+      </w:r>
+      <w:r>
+        <w:br w:type="textWrapping"/>
+      </w:r>
+      <w:r>
+        <w:rPr>
+          <w:rStyle w:val="VerbatimChar"/>
+        </w:rPr>
+        <w:t xml:space="preserve">##                                                                                                                         1 </w:t>
+      </w:r>
+      <w:r>
+        <w:br w:type="textWrapping"/>
+      </w:r>
+      <w:r>
+        <w:rPr>
+          <w:rStyle w:val="VerbatimChar"/>
+        </w:rPr>
+        <w:t xml:space="preserve">##                                                                                       Quality Deer Management Association </w:t>
+      </w:r>
+      <w:r>
+        <w:br w:type="textWrapping"/>
+      </w:r>
+      <w:r>
+        <w:rPr>
+          <w:rStyle w:val="VerbatimChar"/>
+        </w:rPr>
+        <w:t xml:space="preserve">##                                                                                                                         1 </w:t>
+      </w:r>
+      <w:r>
+        <w:br w:type="textWrapping"/>
+      </w:r>
+      <w:r>
+        <w:rPr>
+          <w:rStyle w:val="VerbatimChar"/>
+        </w:rPr>
+        <w:t xml:space="preserve">##                                                                                           Sustainable Forestry Initiative </w:t>
+      </w:r>
+      <w:r>
+        <w:br w:type="textWrapping"/>
+      </w:r>
+      <w:r>
+        <w:rPr>
+          <w:rStyle w:val="VerbatimChar"/>
+        </w:rPr>
+        <w:t xml:space="preserve">##                                                                                                                         1 </w:t>
+      </w:r>
+      <w:r>
+        <w:br w:type="textWrapping"/>
+      </w:r>
+      <w:r>
+        <w:rPr>
+          <w:rStyle w:val="VerbatimChar"/>
+        </w:rPr>
+        <w:t xml:space="preserve">##                                                                                                 White Memorial Foundation </w:t>
+      </w:r>
+      <w:r>
+        <w:br w:type="textWrapping"/>
+      </w:r>
+      <w:r>
+        <w:rPr>
+          <w:rStyle w:val="VerbatimChar"/>
+        </w:rPr>
+        <w:t xml:space="preserve">##                                                                                                                         1 </w:t>
+      </w:r>
+      <w:r>
+        <w:br w:type="textWrapping"/>
+      </w:r>
+      <w:r>
+        <w:rPr>
+          <w:rStyle w:val="VerbatimChar"/>
+        </w:rPr>
+        <w:t xml:space="preserve">##                                                                                     National Fish and Wildlife Foundation </w:t>
+      </w:r>
+      <w:r>
+        <w:br w:type="textWrapping"/>
+      </w:r>
+      <w:r>
+        <w:rPr>
+          <w:rStyle w:val="VerbatimChar"/>
+        </w:rPr>
+        <w:t xml:space="preserve">##                                                                                                                         1 </w:t>
+      </w:r>
+      <w:r>
+        <w:br w:type="textWrapping"/>
+      </w:r>
+      <w:r>
+        <w:rPr>
+          <w:rStyle w:val="VerbatimChar"/>
+        </w:rPr>
+        <w:t xml:space="preserve">##                                                                           Ruffed Grouse Society/American Woodcock Society </w:t>
+      </w:r>
+      <w:r>
+        <w:br w:type="textWrapping"/>
+      </w:r>
+      <w:r>
+        <w:rPr>
+          <w:rStyle w:val="VerbatimChar"/>
+        </w:rPr>
+        <w:t xml:space="preserve">##                                                                                                                         1 </w:t>
+      </w:r>
+      <w:r>
+        <w:br w:type="textWrapping"/>
+      </w:r>
+      <w:r>
+        <w:rPr>
+          <w:rStyle w:val="VerbatimChar"/>
+        </w:rPr>
+        <w:t xml:space="preserve">##                                                                                           National Wild Turkey Federation </w:t>
+      </w:r>
+      <w:r>
+        <w:br w:type="textWrapping"/>
+      </w:r>
+      <w:r>
+        <w:rPr>
+          <w:rStyle w:val="VerbatimChar"/>
+        </w:rPr>
+        <w:t xml:space="preserve">##                                                                                                                         1 </w:t>
+      </w:r>
+      <w:r>
+        <w:br w:type="textWrapping"/>
+      </w:r>
+      <w:r>
+        <w:rPr>
+          <w:rStyle w:val="VerbatimChar"/>
+        </w:rPr>
+        <w:t xml:space="preserve">##                                                                                             Wildlife Management Institute </w:t>
+      </w:r>
+      <w:r>
+        <w:br w:type="textWrapping"/>
+      </w:r>
+      <w:r>
+        <w:rPr>
+          <w:rStyle w:val="VerbatimChar"/>
+        </w:rPr>
+        <w:t xml:space="preserve">##                                                                                                                         1 </w:t>
+      </w:r>
+      <w:r>
+        <w:br w:type="textWrapping"/>
+      </w:r>
+      <w:r>
+        <w:rPr>
+          <w:rStyle w:val="VerbatimChar"/>
+        </w:rPr>
+        <w:t xml:space="preserve">##                                                                            New Engalnd Cottontail Conservation Initiative </w:t>
+      </w:r>
+      <w:r>
+        <w:br w:type="textWrapping"/>
+      </w:r>
+      <w:r>
+        <w:rPr>
+          <w:rStyle w:val="VerbatimChar"/>
+        </w:rPr>
+        <w:t xml:space="preserve">##                                                                                                                         1 </w:t>
+      </w:r>
+      <w:r>
+        <w:br w:type="textWrapping"/>
+      </w:r>
+      <w:r>
+        <w:rPr>
+          <w:rStyle w:val="VerbatimChar"/>
+        </w:rPr>
+        <w:t xml:space="preserve">##                                                                                      Northeast Forest and Fire Management </w:t>
+      </w:r>
+      <w:r>
+        <w:br w:type="textWrapping"/>
+      </w:r>
+      <w:r>
+        <w:rPr>
+          <w:rStyle w:val="VerbatimChar"/>
+        </w:rPr>
+        <w:t xml:space="preserve">##                                                                                                                         1 </w:t>
+      </w:r>
+      <w:r>
+        <w:br w:type="textWrapping"/>
+      </w:r>
+      <w:r>
+        <w:rPr>
+          <w:rStyle w:val="VerbatimChar"/>
+        </w:rPr>
+        <w:t xml:space="preserve">##                                                                                                       Lyme Timber Company </w:t>
+      </w:r>
+      <w:r>
+        <w:br w:type="textWrapping"/>
+      </w:r>
+      <w:r>
+        <w:rPr>
+          <w:rStyle w:val="VerbatimChar"/>
+        </w:rPr>
+        <w:t xml:space="preserve">##                                                                                                                         1 </w:t>
+      </w:r>
+      <w:r>
+        <w:br w:type="textWrapping"/>
+      </w:r>
+      <w:r>
+        <w:rPr>
+          <w:rStyle w:val="VerbatimChar"/>
+        </w:rPr>
+        <w:t xml:space="preserve">##                                                                                          Monterey Preservation Land Trust </w:t>
+      </w:r>
+      <w:r>
+        <w:br w:type="textWrapping"/>
+      </w:r>
+      <w:r>
+        <w:rPr>
+          <w:rStyle w:val="VerbatimChar"/>
+        </w:rPr>
+        <w:t xml:space="preserve">##                                                                                                                         1 </w:t>
+      </w:r>
+      <w:r>
+        <w:br w:type="textWrapping"/>
+      </w:r>
+      <w:r>
+        <w:rPr>
+          <w:rStyle w:val="VerbatimChar"/>
+        </w:rPr>
+        <w:t xml:space="preserve">##                                                                                                   Narrow River Land Trust </w:t>
+      </w:r>
+      <w:r>
+        <w:br w:type="textWrapping"/>
+      </w:r>
+      <w:r>
+        <w:rPr>
+          <w:rStyle w:val="VerbatimChar"/>
+        </w:rPr>
+        <w:t xml:space="preserve">##                                                                                                                         1 </w:t>
+      </w:r>
+      <w:r>
+        <w:br w:type="textWrapping"/>
+      </w:r>
+      <w:r>
+        <w:rPr>
+          <w:rStyle w:val="VerbatimChar"/>
+        </w:rPr>
+        <w:t xml:space="preserve">##                                                                                         Nantucket Conservation Foundation </w:t>
+      </w:r>
+      <w:r>
+        <w:br w:type="textWrapping"/>
+      </w:r>
+      <w:r>
+        <w:rPr>
+          <w:rStyle w:val="VerbatimChar"/>
+        </w:rPr>
+        <w:t xml:space="preserve">##                                                                                                                         1 </w:t>
+      </w:r>
+      <w:r>
+        <w:br w:type="textWrapping"/>
+      </w:r>
+      <w:r>
+        <w:rPr>
+          <w:rStyle w:val="VerbatimChar"/>
+        </w:rPr>
+        <w:t xml:space="preserve">##                                                                                                    Scarborough Land Trust </w:t>
+      </w:r>
+      <w:r>
+        <w:br w:type="textWrapping"/>
+      </w:r>
+      <w:r>
+        <w:rPr>
+          <w:rStyle w:val="VerbatimChar"/>
+        </w:rPr>
+        <w:t xml:space="preserve">##                                                                                                                         1 </w:t>
+      </w:r>
+      <w:r>
+        <w:br w:type="textWrapping"/>
+      </w:r>
+      <w:r>
+        <w:rPr>
+          <w:rStyle w:val="VerbatimChar"/>
+        </w:rPr>
+        <w:t xml:space="preserve">##                                                                                                 Avalonia Land Conservancy </w:t>
+      </w:r>
+      <w:r>
+        <w:br w:type="textWrapping"/>
+      </w:r>
+      <w:r>
+        <w:rPr>
+          <w:rStyle w:val="VerbatimChar"/>
+        </w:rPr>
+        <w:t xml:space="preserve">##                                                                                                                         1 </w:t>
+      </w:r>
+      <w:r>
+        <w:br w:type="textWrapping"/>
+      </w:r>
+      <w:r>
+        <w:rPr>
+          <w:rStyle w:val="VerbatimChar"/>
+        </w:rPr>
+        <w:t xml:space="preserve">##                                                                                                Orenda Wildlife Land Trust </w:t>
+      </w:r>
+      <w:r>
+        <w:br w:type="textWrapping"/>
+      </w:r>
+      <w:r>
+        <w:rPr>
+          <w:rStyle w:val="VerbatimChar"/>
+        </w:rPr>
+        <w:t xml:space="preserve">##                                                                                                                         1 </w:t>
+      </w:r>
+      <w:r>
+        <w:br w:type="textWrapping"/>
+      </w:r>
+      <w:r>
+        <w:rPr>
+          <w:rStyle w:val="VerbatimChar"/>
+        </w:rPr>
+        <w:t xml:space="preserve">##                                                                                                  Trustees of Reservations </w:t>
+      </w:r>
+      <w:r>
+        <w:br w:type="textWrapping"/>
+      </w:r>
+      <w:r>
+        <w:rPr>
+          <w:rStyle w:val="VerbatimChar"/>
+        </w:rPr>
+        <w:t xml:space="preserve">##                                                                                                                         1 </w:t>
+      </w:r>
+      <w:r>
+        <w:br w:type="textWrapping"/>
+      </w:r>
+      <w:r>
+        <w:rPr>
+          <w:rStyle w:val="VerbatimChar"/>
+        </w:rPr>
+        <w:t xml:space="preserve">##                                                                                       Berkshire Natural Resources Council </w:t>
+      </w:r>
+      <w:r>
+        <w:br w:type="textWrapping"/>
+      </w:r>
+      <w:r>
+        <w:rPr>
+          <w:rStyle w:val="VerbatimChar"/>
+        </w:rPr>
+        <w:t xml:space="preserve">##                                                                                                                         1 </w:t>
+      </w:r>
+      <w:r>
+        <w:br w:type="textWrapping"/>
+      </w:r>
+      <w:r>
+        <w:rPr>
+          <w:rStyle w:val="VerbatimChar"/>
+        </w:rPr>
+        <w:t xml:space="preserve">##                                                                                                           York Land Trust </w:t>
+      </w:r>
+      <w:r>
+        <w:br w:type="textWrapping"/>
+      </w:r>
+      <w:r>
+        <w:rPr>
+          <w:rStyle w:val="VerbatimChar"/>
+        </w:rPr>
+        <w:t xml:space="preserve">##                                                                                                                         1 </w:t>
+      </w:r>
+      <w:r>
+        <w:br w:type="textWrapping"/>
+      </w:r>
+      <w:r>
+        <w:rPr>
+          <w:rStyle w:val="VerbatimChar"/>
+        </w:rPr>
+        <w:t xml:space="preserve">##                                                                                                         Becket Land Trust </w:t>
+      </w:r>
+      <w:r>
+        <w:br w:type="textWrapping"/>
+      </w:r>
+      <w:r>
+        <w:rPr>
+          <w:rStyle w:val="VerbatimChar"/>
+        </w:rPr>
+        <w:t xml:space="preserve">##                                                                                                                         1 </w:t>
+      </w:r>
+      <w:r>
+        <w:br w:type="textWrapping"/>
+      </w:r>
+      <w:r>
+        <w:rPr>
+          <w:rStyle w:val="VerbatimChar"/>
+        </w:rPr>
+        <w:t xml:space="preserve">##                                                                                                     Trust for Public Land </w:t>
+      </w:r>
+      <w:r>
+        <w:br w:type="textWrapping"/>
+      </w:r>
+      <w:r>
+        <w:rPr>
+          <w:rStyle w:val="VerbatimChar"/>
+        </w:rPr>
+        <w:t xml:space="preserve">##                                                                                                                         1 </w:t>
+      </w:r>
+      <w:r>
+        <w:br w:type="textWrapping"/>
+      </w:r>
+      <w:r>
+        <w:rPr>
+          <w:rStyle w:val="VerbatimChar"/>
+        </w:rPr>
+        <w:t xml:space="preserve">##                                                                                              Massachusetts National Guard </w:t>
+      </w:r>
+      <w:r>
+        <w:br w:type="textWrapping"/>
+      </w:r>
+      <w:r>
+        <w:rPr>
+          <w:rStyle w:val="VerbatimChar"/>
+        </w:rPr>
+        <w:t xml:space="preserve">##                                                                                                                         1 </w:t>
+      </w:r>
+      <w:r>
+        <w:br w:type="textWrapping"/>
+      </w:r>
+      <w:r>
+        <w:rPr>
+          <w:rStyle w:val="VerbatimChar"/>
+        </w:rPr>
+        <w:t xml:space="preserve">##                                                                   New York Division of Fish Wildlife and Marine Resources </w:t>
+      </w:r>
+      <w:r>
+        <w:br w:type="textWrapping"/>
+      </w:r>
+      <w:r>
+        <w:rPr>
+          <w:rStyle w:val="VerbatimChar"/>
+        </w:rPr>
+        <w:t xml:space="preserve">##                                                                                                                         1 </w:t>
+      </w:r>
+      <w:r>
+        <w:br w:type="textWrapping"/>
+      </w:r>
+      <w:r>
+        <w:rPr>
+          <w:rStyle w:val="VerbatimChar"/>
+        </w:rPr>
+        <w:t xml:space="preserve">##                                                                       Northeast Association of Fish and Wildlife Agencies </w:t>
+      </w:r>
+      <w:r>
+        <w:br w:type="textWrapping"/>
+      </w:r>
+      <w:r>
+        <w:rPr>
+          <w:rStyle w:val="VerbatimChar"/>
+        </w:rPr>
+        <w:t xml:space="preserve">##                                                                                                                         1 </w:t>
+      </w:r>
+      <w:r>
+        <w:br w:type="textWrapping"/>
+      </w:r>
+      <w:r>
+        <w:rPr>
+          <w:rStyle w:val="VerbatimChar"/>
+        </w:rPr>
+        <w:t xml:space="preserve">##                                                                                Rhode Island Division of Fish and Wildlife </w:t>
+      </w:r>
+      <w:r>
+        <w:br w:type="textWrapping"/>
+      </w:r>
+      <w:r>
+        <w:rPr>
+          <w:rStyle w:val="VerbatimChar"/>
+        </w:rPr>
+        <w:t xml:space="preserve">##                                                                                                                         1 </w:t>
+      </w:r>
+      <w:r>
+        <w:br w:type="textWrapping"/>
+      </w:r>
+      <w:r>
+        <w:rPr>
+          <w:rStyle w:val="VerbatimChar"/>
+        </w:rPr>
+        <w:t xml:space="preserve">##                                                            Connecticute Department of Energy and Environmental Protection </w:t>
+      </w:r>
+      <w:r>
+        <w:br w:type="textWrapping"/>
+      </w:r>
+      <w:r>
+        <w:rPr>
+          <w:rStyle w:val="VerbatimChar"/>
+        </w:rPr>
+        <w:t xml:space="preserve">##                                                                                                                         1 </w:t>
+      </w:r>
+      <w:r>
+        <w:br w:type="textWrapping"/>
+      </w:r>
+      <w:r>
+        <w:rPr>
+          <w:rStyle w:val="VerbatimChar"/>
+        </w:rPr>
+        <w:t xml:space="preserve">##                                                                          Massachusetts Division of Fisheries and Wildlife </w:t>
+      </w:r>
+      <w:r>
+        <w:br w:type="textWrapping"/>
+      </w:r>
+      <w:r>
+        <w:rPr>
+          <w:rStyle w:val="VerbatimChar"/>
+        </w:rPr>
+        <w:t xml:space="preserve">##                                                                                                                         1 </w:t>
+      </w:r>
+      <w:r>
+        <w:br w:type="textWrapping"/>
+      </w:r>
+      <w:r>
+        <w:rPr>
+          <w:rStyle w:val="VerbatimChar"/>
+        </w:rPr>
+        <w:t xml:space="preserve">##                                                                                    New Hampshire Fish and Game Department </w:t>
+      </w:r>
+      <w:r>
+        <w:br w:type="textWrapping"/>
+      </w:r>
+      <w:r>
+        <w:rPr>
+          <w:rStyle w:val="VerbatimChar"/>
+        </w:rPr>
+        <w:t xml:space="preserve">##                                                                                                                         1 </w:t>
+      </w:r>
+      <w:r>
+        <w:br w:type="textWrapping"/>
+      </w:r>
+      <w:r>
+        <w:rPr>
+          <w:rStyle w:val="VerbatimChar"/>
+        </w:rPr>
+        <w:t xml:space="preserve">##                                                                         Maine Department of Inland Fisheries and Wildlife </w:t>
+      </w:r>
+      <w:r>
+        <w:br w:type="textWrapping"/>
+      </w:r>
+      <w:r>
+        <w:rPr>
+          <w:rStyle w:val="VerbatimChar"/>
+        </w:rPr>
+        <w:t xml:space="preserve">##                                                                                                                         1 </w:t>
+      </w:r>
+      <w:r>
+        <w:br w:type="textWrapping"/>
+      </w:r>
+      <w:r>
+        <w:rPr>
+          <w:rStyle w:val="VerbatimChar"/>
+        </w:rPr>
+        <w:t xml:space="preserve">##                                                        University of Rhode Island College of Envionment and Life Sciences </w:t>
+      </w:r>
+      <w:r>
+        <w:br w:type="textWrapping"/>
+      </w:r>
+      <w:r>
+        <w:rPr>
+          <w:rStyle w:val="VerbatimChar"/>
+        </w:rPr>
+        <w:t xml:space="preserve">##                                                                                                                         1 </w:t>
+      </w:r>
+      <w:r>
+        <w:br w:type="textWrapping"/>
+      </w:r>
+      <w:r>
+        <w:rPr>
+          <w:rStyle w:val="VerbatimChar"/>
+        </w:rPr>
+        <w:t xml:space="preserve">##                                                                                               University of New Hampshire </w:t>
+      </w:r>
+      <w:r>
+        <w:br w:type="textWrapping"/>
+      </w:r>
+      <w:r>
+        <w:rPr>
+          <w:rStyle w:val="VerbatimChar"/>
+        </w:rPr>
+        <w:t xml:space="preserve">##                                                                                                                         1 </w:t>
+      </w:r>
+      <w:r>
+        <w:br w:type="textWrapping"/>
+      </w:r>
+      <w:r>
+        <w:rPr>
+          <w:rStyle w:val="VerbatimChar"/>
+        </w:rPr>
+        <w:t xml:space="preserve">##                                                                          University of New Hampshire Cooperative Extenson </w:t>
+      </w:r>
+      <w:r>
+        <w:br w:type="textWrapping"/>
+      </w:r>
+      <w:r>
+        <w:rPr>
+          <w:rStyle w:val="VerbatimChar"/>
+        </w:rPr>
+        <w:t xml:space="preserve">##                                                                                                                         1 </w:t>
+      </w:r>
+      <w:r>
+        <w:br w:type="textWrapping"/>
+      </w:r>
+      <w:r>
+        <w:rPr>
+          <w:rStyle w:val="VerbatimChar"/>
+        </w:rPr>
+        <w:t xml:space="preserve">##                                                                                                              City of NCCP </w:t>
+      </w:r>
+      <w:r>
+        <w:br w:type="textWrapping"/>
+      </w:r>
+      <w:r>
+        <w:rPr>
+          <w:rStyle w:val="VerbatimChar"/>
+        </w:rPr>
+        <w:t xml:space="preserve">##                                                                                                                         1 </w:t>
+      </w:r>
+      <w:r>
+        <w:br w:type="textWrapping"/>
+      </w:r>
+      <w:r>
+        <w:rPr>
+          <w:rStyle w:val="VerbatimChar"/>
+        </w:rPr>
+        <w:t xml:space="preserve">##                                                                                                          City of Carlsbad </w:t>
+      </w:r>
+      <w:r>
+        <w:br w:type="textWrapping"/>
+      </w:r>
+      <w:r>
+        <w:rPr>
+          <w:rStyle w:val="VerbatimChar"/>
+        </w:rPr>
+        <w:t xml:space="preserve">##                                                                                                                         1 </w:t>
+      </w:r>
+      <w:r>
+        <w:br w:type="textWrapping"/>
+      </w:r>
+      <w:r>
+        <w:rPr>
+          <w:rStyle w:val="VerbatimChar"/>
+        </w:rPr>
+        <w:t xml:space="preserve">##                                                                                                        City of San Marcos </w:t>
+      </w:r>
+      <w:r>
+        <w:br w:type="textWrapping"/>
+      </w:r>
+      <w:r>
+        <w:rPr>
+          <w:rStyle w:val="VerbatimChar"/>
+        </w:rPr>
+        <w:t xml:space="preserve">##                                                                                                                         1 </w:t>
+      </w:r>
+      <w:r>
+        <w:br w:type="textWrapping"/>
+      </w:r>
+      <w:r>
+        <w:rPr>
+          <w:rStyle w:val="VerbatimChar"/>
+        </w:rPr>
+        <w:t xml:space="preserve">##                                                                                               California Resources Agency </w:t>
+      </w:r>
+      <w:r>
+        <w:br w:type="textWrapping"/>
+      </w:r>
+      <w:r>
+        <w:rPr>
+          <w:rStyle w:val="VerbatimChar"/>
+        </w:rPr>
+        <w:t xml:space="preserve">##                                                                                                                         1 </w:t>
+      </w:r>
+      <w:r>
+        <w:br w:type="textWrapping"/>
+      </w:r>
+      <w:r>
+        <w:rPr>
+          <w:rStyle w:val="VerbatimChar"/>
+        </w:rPr>
+        <w:t xml:space="preserve">##                                                                                          Arizona Game and Fish Department </w:t>
+      </w:r>
+      <w:r>
+        <w:br w:type="textWrapping"/>
+      </w:r>
+      <w:r>
+        <w:rPr>
+          <w:rStyle w:val="VerbatimChar"/>
+        </w:rPr>
+        <w:t xml:space="preserve">##                                                                                                                         2 </w:t>
+      </w:r>
+      <w:r>
+        <w:br w:type="textWrapping"/>
+      </w:r>
+      <w:r>
+        <w:rPr>
+          <w:rStyle w:val="VerbatimChar"/>
+        </w:rPr>
+        <w:t xml:space="preserve">##                                                                                               Colorado Parks and Wildlife </w:t>
+      </w:r>
+      <w:r>
+        <w:br w:type="textWrapping"/>
+      </w:r>
+      <w:r>
+        <w:rPr>
+          <w:rStyle w:val="VerbatimChar"/>
+        </w:rPr>
+        <w:t xml:space="preserve">##                                                                                                                         1 </w:t>
+      </w:r>
+      <w:r>
+        <w:br w:type="textWrapping"/>
+      </w:r>
+      <w:r>
+        <w:rPr>
+          <w:rStyle w:val="VerbatimChar"/>
+        </w:rPr>
+        <w:t xml:space="preserve">##                                                                                    New Mexico Department of Game and Fish </w:t>
+      </w:r>
+      <w:r>
+        <w:br w:type="textWrapping"/>
+      </w:r>
+      <w:r>
+        <w:rPr>
+          <w:rStyle w:val="VerbatimChar"/>
+        </w:rPr>
+        <w:t xml:space="preserve">##                                                                                                                         1 </w:t>
+      </w:r>
+      <w:r>
+        <w:br w:type="textWrapping"/>
+      </w:r>
+      <w:r>
+        <w:rPr>
+          <w:rStyle w:val="VerbatimChar"/>
+        </w:rPr>
+        <w:t xml:space="preserve">##                                                                                                   Mescalero Apache Nation </w:t>
+      </w:r>
+      <w:r>
+        <w:br w:type="textWrapping"/>
+      </w:r>
+      <w:r>
+        <w:rPr>
+          <w:rStyle w:val="VerbatimChar"/>
+        </w:rPr>
+        <w:t xml:space="preserve">##                                                                                                                         1 </w:t>
+      </w:r>
+      <w:r>
+        <w:br w:type="textWrapping"/>
+      </w:r>
+      <w:r>
+        <w:rPr>
+          <w:rStyle w:val="VerbatimChar"/>
+        </w:rPr>
+        <w:t xml:space="preserve">##                                                                                                   Jicarilla Apache Nation </w:t>
+      </w:r>
+      <w:r>
+        <w:br w:type="textWrapping"/>
+      </w:r>
+      <w:r>
+        <w:rPr>
+          <w:rStyle w:val="VerbatimChar"/>
+        </w:rPr>
+        <w:t xml:space="preserve">##                                                                                                                         1 </w:t>
+      </w:r>
+      <w:r>
+        <w:br w:type="textWrapping"/>
+      </w:r>
+      <w:r>
+        <w:rPr>
+          <w:rStyle w:val="VerbatimChar"/>
+        </w:rPr>
+        <w:t xml:space="preserve">##                                                                                                               Taos Pueblo </w:t>
+      </w:r>
+      <w:r>
+        <w:br w:type="textWrapping"/>
+      </w:r>
+      <w:r>
+        <w:rPr>
+          <w:rStyle w:val="VerbatimChar"/>
+        </w:rPr>
+        <w:t xml:space="preserve">##                                                                                                                         1 </w:t>
+      </w:r>
+      <w:r>
+        <w:br w:type="textWrapping"/>
+      </w:r>
+      <w:r>
+        <w:rPr>
+          <w:rStyle w:val="VerbatimChar"/>
+        </w:rPr>
+        <w:t xml:space="preserve">##                                                                                                           Trout Unlimited </w:t>
+      </w:r>
+      <w:r>
+        <w:br w:type="textWrapping"/>
+      </w:r>
+      <w:r>
+        <w:rPr>
+          <w:rStyle w:val="VerbatimChar"/>
+        </w:rPr>
+        <w:t xml:space="preserve">##                                                                                                                         1 </w:t>
+      </w:r>
+      <w:r>
+        <w:br w:type="textWrapping"/>
+      </w:r>
+      <w:r>
+        <w:rPr>
+          <w:rStyle w:val="VerbatimChar"/>
+        </w:rPr>
+        <w:t xml:space="preserve">##                                                                                                        Vermejo Park Ranch </w:t>
+      </w:r>
+      <w:r>
+        <w:br w:type="textWrapping"/>
+      </w:r>
+      <w:r>
+        <w:rPr>
+          <w:rStyle w:val="VerbatimChar"/>
+        </w:rPr>
+        <w:t xml:space="preserve">##                                                                                                                         1 </w:t>
+      </w:r>
+      <w:r>
+        <w:br w:type="textWrapping"/>
+      </w:r>
+      <w:r>
+        <w:rPr>
+          <w:rStyle w:val="VerbatimChar"/>
+        </w:rPr>
+        <w:t xml:space="preserve">##                                                                                   Colorado Division of Parks and Wildlife </w:t>
+      </w:r>
+      <w:r>
+        <w:br w:type="textWrapping"/>
+      </w:r>
+      <w:r>
+        <w:rPr>
+          <w:rStyle w:val="VerbatimChar"/>
+        </w:rPr>
+        <w:t xml:space="preserve">##                                                                                                                         1 </w:t>
+      </w:r>
+      <w:r>
+        <w:br w:type="textWrapping"/>
+      </w:r>
+      <w:r>
+        <w:rPr>
+          <w:rStyle w:val="VerbatimChar"/>
+        </w:rPr>
+        <w:t xml:space="preserve">##                                                                                                              Otero County </w:t>
+      </w:r>
+      <w:r>
+        <w:br w:type="textWrapping"/>
+      </w:r>
+      <w:r>
+        <w:rPr>
+          <w:rStyle w:val="VerbatimChar"/>
+        </w:rPr>
+        <w:t xml:space="preserve">##                                                                                                                         1 </w:t>
+      </w:r>
+      <w:r>
+        <w:br w:type="textWrapping"/>
+      </w:r>
+      <w:r>
+        <w:rPr>
+          <w:rStyle w:val="VerbatimChar"/>
+        </w:rPr>
+        <w:t xml:space="preserve">##                                                                                                     Village of Cloudcroft </w:t>
+      </w:r>
+      <w:r>
+        <w:br w:type="textWrapping"/>
+      </w:r>
+      <w:r>
+        <w:rPr>
+          <w:rStyle w:val="VerbatimChar"/>
+        </w:rPr>
+        <w:t xml:space="preserve">##                                                                                                                         1 </w:t>
+      </w:r>
+      <w:r>
+        <w:br w:type="textWrapping"/>
+      </w:r>
+      <w:r>
+        <w:rPr>
+          <w:rStyle w:val="VerbatimChar"/>
+        </w:rPr>
+        <w:t xml:space="preserve">##                                                                                          Newhall Land and Farming Company </w:t>
+      </w:r>
+      <w:r>
+        <w:br w:type="textWrapping"/>
+      </w:r>
+      <w:r>
+        <w:rPr>
+          <w:rStyle w:val="VerbatimChar"/>
+        </w:rPr>
+        <w:t xml:space="preserve">##                                                                                                                         1 </w:t>
+      </w:r>
+      <w:r>
+        <w:br w:type="textWrapping"/>
+      </w:r>
+      <w:r>
+        <w:rPr>
+          <w:rStyle w:val="VerbatimChar"/>
+        </w:rPr>
+        <w:t xml:space="preserve">##                                                                                        San Diego Gas and Electric Company </w:t>
+      </w:r>
+      <w:r>
+        <w:br w:type="textWrapping"/>
+      </w:r>
+      <w:r>
+        <w:rPr>
+          <w:rStyle w:val="VerbatimChar"/>
+        </w:rPr>
+        <w:t xml:space="preserve">##                                                                                                                         1 </w:t>
+      </w:r>
+      <w:r>
+        <w:br w:type="textWrapping"/>
+      </w:r>
+      <w:r>
+        <w:rPr>
+          <w:rStyle w:val="VerbatimChar"/>
+        </w:rPr>
+        <w:t xml:space="preserve">##                                                                              North Carolina Wildlife Resources Commission </w:t>
+      </w:r>
+      <w:r>
+        <w:br w:type="textWrapping"/>
+      </w:r>
+      <w:r>
+        <w:rPr>
+          <w:rStyle w:val="VerbatimChar"/>
+        </w:rPr>
+        <w:t xml:space="preserve">##                                                                                                                         1 </w:t>
+      </w:r>
+      <w:r>
+        <w:br w:type="textWrapping"/>
+      </w:r>
+      <w:r>
+        <w:rPr>
+          <w:rStyle w:val="VerbatimChar"/>
+        </w:rPr>
+        <w:t xml:space="preserve">##                                                                                                     Duke Energy Carolinas </w:t>
+      </w:r>
+      <w:r>
+        <w:br w:type="textWrapping"/>
+      </w:r>
+      <w:r>
+        <w:rPr>
+          <w:rStyle w:val="VerbatimChar"/>
+        </w:rPr>
+        <w:t xml:space="preserve">##                                                                                                                         1 </w:t>
+      </w:r>
+      <w:r>
+        <w:br w:type="textWrapping"/>
+      </w:r>
+      <w:r>
+        <w:rPr>
+          <w:rStyle w:val="VerbatimChar"/>
+        </w:rPr>
+        <w:t xml:space="preserve">##                                                                                          Eastern Band of Cherokee Indians </w:t>
+      </w:r>
+      <w:r>
+        <w:br w:type="textWrapping"/>
+      </w:r>
+      <w:r>
+        <w:rPr>
+          <w:rStyle w:val="VerbatimChar"/>
+        </w:rPr>
+        <w:t xml:space="preserve">##                                                                                                                         1 </w:t>
+      </w:r>
+      <w:r>
+        <w:br w:type="textWrapping"/>
+      </w:r>
+      <w:r>
+        <w:rPr>
+          <w:rStyle w:val="VerbatimChar"/>
+        </w:rPr>
+        <w:t xml:space="preserve">##                                                                                                Tennessee Valley Authority </w:t>
+      </w:r>
+      <w:r>
+        <w:br w:type="textWrapping"/>
+      </w:r>
+      <w:r>
+        <w:rPr>
+          <w:rStyle w:val="VerbatimChar"/>
+        </w:rPr>
+        <w:t xml:space="preserve">##                                                                                                                         1 </w:t>
+      </w:r>
+      <w:r>
+        <w:br w:type="textWrapping"/>
+      </w:r>
+      <w:r>
+        <w:rPr>
+          <w:rStyle w:val="VerbatimChar"/>
+        </w:rPr>
+        <w:t xml:space="preserve">##                                                                                            Office of Species Conservation </w:t>
+      </w:r>
+      <w:r>
+        <w:br w:type="textWrapping"/>
+      </w:r>
+      <w:r>
+        <w:rPr>
+          <w:rStyle w:val="VerbatimChar"/>
+        </w:rPr>
+        <w:t xml:space="preserve">##                                                                                                                         1 </w:t>
+      </w:r>
+      <w:r>
+        <w:br w:type="textWrapping"/>
+      </w:r>
+      <w:r>
+        <w:rPr>
+          <w:rStyle w:val="VerbatimChar"/>
+        </w:rPr>
+        <w:t xml:space="preserve">##                                                                                         Idaho Department of Fish and Game </w:t>
+      </w:r>
+      <w:r>
+        <w:br w:type="textWrapping"/>
+      </w:r>
+      <w:r>
+        <w:rPr>
+          <w:rStyle w:val="VerbatimChar"/>
+        </w:rPr>
+        <w:t xml:space="preserve">##                                                                                                                         2 </w:t>
+      </w:r>
+      <w:r>
+        <w:br w:type="textWrapping"/>
+      </w:r>
+      <w:r>
+        <w:rPr>
+          <w:rStyle w:val="VerbatimChar"/>
+        </w:rPr>
+        <w:t xml:space="preserve">##                                                                                                 Idaho Department of Lands </w:t>
+      </w:r>
+      <w:r>
+        <w:br w:type="textWrapping"/>
+      </w:r>
+      <w:r>
+        <w:rPr>
+          <w:rStyle w:val="VerbatimChar"/>
+        </w:rPr>
+        <w:t xml:space="preserve">##                                                                                                                         1 </w:t>
+      </w:r>
+      <w:r>
+        <w:br w:type="textWrapping"/>
+      </w:r>
+      <w:r>
+        <w:rPr>
+          <w:rStyle w:val="VerbatimChar"/>
+        </w:rPr>
+        <w:t xml:space="preserve">##                                                                                                 Idaho Army National Guard </w:t>
+      </w:r>
+      <w:r>
+        <w:br w:type="textWrapping"/>
+      </w:r>
+      <w:r>
+        <w:rPr>
+          <w:rStyle w:val="VerbatimChar"/>
+        </w:rPr>
+        <w:t xml:space="preserve">##                                                                                                                         1 </w:t>
+      </w:r>
+      <w:r>
+        <w:br w:type="textWrapping"/>
+      </w:r>
+      <w:r>
+        <w:rPr>
+          <w:rStyle w:val="VerbatimChar"/>
+        </w:rPr>
+        <w:t xml:space="preserve">##                                                                                 Nongovernmental Cooperator Representative </w:t>
+      </w:r>
+      <w:r>
+        <w:br w:type="textWrapping"/>
+      </w:r>
+      <w:r>
+        <w:rPr>
+          <w:rStyle w:val="VerbatimChar"/>
+        </w:rPr>
+        <w:t xml:space="preserve">##                                                                                                                         1 </w:t>
+      </w:r>
+      <w:r>
+        <w:br w:type="textWrapping"/>
+      </w:r>
+      <w:r>
+        <w:rPr>
+          <w:rStyle w:val="VerbatimChar"/>
+        </w:rPr>
+        <w:t xml:space="preserve">##                                                                                                              US Air Force </w:t>
+      </w:r>
+      <w:r>
+        <w:br w:type="textWrapping"/>
+      </w:r>
+      <w:r>
+        <w:rPr>
+          <w:rStyle w:val="VerbatimChar"/>
+        </w:rPr>
+        <w:t xml:space="preserve">##                                                                                                                         1 </w:t>
+      </w:r>
+      <w:r>
+        <w:br w:type="textWrapping"/>
+      </w:r>
+      <w:r>
+        <w:rPr>
+          <w:rStyle w:val="VerbatimChar"/>
+        </w:rPr>
+        <w:t xml:space="preserve">##                                                                                               Nevada Division of Wildlife </w:t>
+      </w:r>
+      <w:r>
+        <w:br w:type="textWrapping"/>
+      </w:r>
+      <w:r>
+        <w:rPr>
+          <w:rStyle w:val="VerbatimChar"/>
+        </w:rPr>
+        <w:t xml:space="preserve">##                                                                                                                         1 </w:t>
+      </w:r>
+      <w:r>
+        <w:br w:type="textWrapping"/>
+      </w:r>
+      <w:r>
+        <w:rPr>
+          <w:rStyle w:val="VerbatimChar"/>
+        </w:rPr>
+        <w:t xml:space="preserve">##                                                                           Idaho Governor's Office of Species Conservation </w:t>
+      </w:r>
+      <w:r>
+        <w:br w:type="textWrapping"/>
+      </w:r>
+      <w:r>
+        <w:rPr>
+          <w:rStyle w:val="VerbatimChar"/>
+        </w:rPr>
+        <w:t xml:space="preserve">##                                                                                                                         1 </w:t>
+      </w:r>
+      <w:r>
+        <w:br w:type="textWrapping"/>
+      </w:r>
+      <w:r>
+        <w:rPr>
+          <w:rStyle w:val="VerbatimChar"/>
+        </w:rPr>
+        <w:t xml:space="preserve">##                                                                          Soulen Livestock Company Inc. (Soulen Livestock) </w:t>
+      </w:r>
+      <w:r>
+        <w:br w:type="textWrapping"/>
+      </w:r>
+      <w:r>
+        <w:rPr>
+          <w:rStyle w:val="VerbatimChar"/>
+        </w:rPr>
+        <w:t xml:space="preserve">##                                                                                                                         1 </w:t>
+      </w:r>
+      <w:r>
+        <w:br w:type="textWrapping"/>
+      </w:r>
+      <w:r>
+        <w:rPr>
+          <w:rStyle w:val="VerbatimChar"/>
+        </w:rPr>
+        <w:t xml:space="preserve">##                                                                                         California State Lands Commission </w:t>
+      </w:r>
+      <w:r>
+        <w:br w:type="textWrapping"/>
+      </w:r>
+      <w:r>
+        <w:rPr>
+          <w:rStyle w:val="VerbatimChar"/>
+        </w:rPr>
+        <w:t xml:space="preserve">##                                                                                                                         1 </w:t>
+      </w:r>
+      <w:r>
+        <w:br w:type="textWrapping"/>
+      </w:r>
+      <w:r>
+        <w:rPr>
+          <w:rStyle w:val="VerbatimChar"/>
+        </w:rPr>
+        <w:t xml:space="preserve">##                                                                                              California Tahoe Conservancy </w:t>
+      </w:r>
+      <w:r>
+        <w:br w:type="textWrapping"/>
+      </w:r>
+      <w:r>
+        <w:rPr>
+          <w:rStyle w:val="VerbatimChar"/>
+        </w:rPr>
+        <w:t xml:space="preserve">##                                                                                                                         1 </w:t>
+      </w:r>
+      <w:r>
+        <w:br w:type="textWrapping"/>
+      </w:r>
+      <w:r>
+        <w:rPr>
+          <w:rStyle w:val="VerbatimChar"/>
+        </w:rPr>
+        <w:t xml:space="preserve">##                                                                                                 League to Save Lake Tahoe </w:t>
+      </w:r>
+      <w:r>
+        <w:br w:type="textWrapping"/>
+      </w:r>
+      <w:r>
+        <w:rPr>
+          <w:rStyle w:val="VerbatimChar"/>
+        </w:rPr>
+        <w:t xml:space="preserve">##                                                                                                                         1 </w:t>
+      </w:r>
+      <w:r>
+        <w:br w:type="textWrapping"/>
+      </w:r>
+      <w:r>
+        <w:rPr>
+          <w:rStyle w:val="VerbatimChar"/>
+        </w:rPr>
+        <w:t xml:space="preserve">##                                                                                               Nevada Division of Forestry </w:t>
+      </w:r>
+      <w:r>
+        <w:br w:type="textWrapping"/>
+      </w:r>
+      <w:r>
+        <w:rPr>
+          <w:rStyle w:val="VerbatimChar"/>
+        </w:rPr>
+        <w:t xml:space="preserve">##                                                                                                                         1 </w:t>
+      </w:r>
+      <w:r>
+        <w:br w:type="textWrapping"/>
+      </w:r>
+      <w:r>
+        <w:rPr>
+          <w:rStyle w:val="VerbatimChar"/>
+        </w:rPr>
+        <w:t xml:space="preserve">##                                                                                            Nevada Division of State Lands </w:t>
+      </w:r>
+      <w:r>
+        <w:br w:type="textWrapping"/>
+      </w:r>
+      <w:r>
+        <w:rPr>
+          <w:rStyle w:val="VerbatimChar"/>
+        </w:rPr>
+        <w:t xml:space="preserve">##                                                                                                                         1 </w:t>
+      </w:r>
+      <w:r>
+        <w:br w:type="textWrapping"/>
+      </w:r>
+      <w:r>
+        <w:rPr>
+          <w:rStyle w:val="VerbatimChar"/>
+        </w:rPr>
+        <w:t xml:space="preserve">##                                                                                      Tahoe Lakefront Owners's Association </w:t>
+      </w:r>
+      <w:r>
+        <w:br w:type="textWrapping"/>
+      </w:r>
+      <w:r>
+        <w:rPr>
+          <w:rStyle w:val="VerbatimChar"/>
+        </w:rPr>
+        <w:t xml:space="preserve">##                                                                                                                         1 </w:t>
+      </w:r>
+      <w:r>
+        <w:br w:type="textWrapping"/>
+      </w:r>
+      <w:r>
+        <w:rPr>
+          <w:rStyle w:val="VerbatimChar"/>
+        </w:rPr>
+        <w:t xml:space="preserve">##                                                                                            Tahoe Regional Planning Agency </w:t>
+      </w:r>
+      <w:r>
+        <w:br w:type="textWrapping"/>
+      </w:r>
+      <w:r>
+        <w:rPr>
+          <w:rStyle w:val="VerbatimChar"/>
+        </w:rPr>
+        <w:t xml:space="preserve">##                                                                                                                         1 </w:t>
+      </w:r>
+      <w:r>
+        <w:br w:type="textWrapping"/>
+      </w:r>
+      <w:r>
+        <w:rPr>
+          <w:rStyle w:val="VerbatimChar"/>
+        </w:rPr>
+        <w:t xml:space="preserve">##                                                                                                                      USDA </w:t>
+      </w:r>
+      <w:r>
+        <w:br w:type="textWrapping"/>
+      </w:r>
+      <w:r>
+        <w:rPr>
+          <w:rStyle w:val="VerbatimChar"/>
+        </w:rPr>
+        <w:t xml:space="preserve">##                                                                                                                         1 </w:t>
+      </w:r>
+      <w:r>
+        <w:br w:type="textWrapping"/>
+      </w:r>
+      <w:r>
+        <w:rPr>
+          <w:rStyle w:val="VerbatimChar"/>
+        </w:rPr>
+        <w:t xml:space="preserve">##                                                                                                  Montana State University </w:t>
+      </w:r>
+      <w:r>
+        <w:br w:type="textWrapping"/>
+      </w:r>
+      <w:r>
+        <w:rPr>
+          <w:rStyle w:val="VerbatimChar"/>
+        </w:rPr>
+        <w:t xml:space="preserve">##                                                                                                                         1 </w:t>
+      </w:r>
+      <w:r>
+        <w:br w:type="textWrapping"/>
+      </w:r>
+      <w:r>
+        <w:rPr>
+          <w:rStyle w:val="VerbatimChar"/>
+        </w:rPr>
+        <w:t xml:space="preserve">##                                                                                           Montana Fish Wildlife and Parks </w:t>
+      </w:r>
+      <w:r>
+        <w:br w:type="textWrapping"/>
+      </w:r>
+      <w:r>
+        <w:rPr>
+          <w:rStyle w:val="VerbatimChar"/>
+        </w:rPr>
+        <w:t xml:space="preserve">##                                                                                                                         1 </w:t>
+      </w:r>
+      <w:r>
+        <w:br w:type="textWrapping"/>
+      </w:r>
+      <w:r>
+        <w:rPr>
+          <w:rStyle w:val="VerbatimChar"/>
+        </w:rPr>
+        <w:t xml:space="preserve">##                                                                                        Foster Creek Conservation District </w:t>
+      </w:r>
+      <w:r>
+        <w:br w:type="textWrapping"/>
+      </w:r>
+      <w:r>
+        <w:rPr>
+          <w:rStyle w:val="VerbatimChar"/>
+        </w:rPr>
+        <w:t xml:space="preserve">##                                                                                                                         1 </w:t>
+      </w:r>
+      <w:r>
+        <w:br w:type="textWrapping"/>
+      </w:r>
+      <w:r>
+        <w:rPr>
+          <w:rStyle w:val="VerbatimChar"/>
+        </w:rPr>
+        <w:t xml:space="preserve">##                                                                                                    Threemile Canyon Farms </w:t>
+      </w:r>
+      <w:r>
+        <w:br w:type="textWrapping"/>
+      </w:r>
+      <w:r>
+        <w:rPr>
+          <w:rStyle w:val="VerbatimChar"/>
+        </w:rPr>
+        <w:t xml:space="preserve">##                                                                                                                         1 </w:t>
+      </w:r>
+      <w:r>
+        <w:br w:type="textWrapping"/>
+      </w:r>
+      <w:r>
+        <w:rPr>
+          <w:rStyle w:val="VerbatimChar"/>
+        </w:rPr>
+        <w:t xml:space="preserve">##                                                                                                 Portland General Electric </w:t>
+      </w:r>
+      <w:r>
+        <w:br w:type="textWrapping"/>
+      </w:r>
+      <w:r>
+        <w:rPr>
+          <w:rStyle w:val="VerbatimChar"/>
+        </w:rPr>
+        <w:t xml:space="preserve">##                                                                                                                         1 </w:t>
+      </w:r>
+      <w:r>
+        <w:br w:type="textWrapping"/>
+      </w:r>
+      <w:r>
+        <w:rPr>
+          <w:rStyle w:val="VerbatimChar"/>
+        </w:rPr>
+        <w:t xml:space="preserve">##                                                                          Washington State Department of Fish and Wildlife </w:t>
+      </w:r>
+      <w:r>
+        <w:br w:type="textWrapping"/>
+      </w:r>
+      <w:r>
+        <w:rPr>
+          <w:rStyle w:val="VerbatimChar"/>
+        </w:rPr>
+        <w:t xml:space="preserve">##                                                                                                                         1 </w:t>
+      </w:r>
+      <w:r>
+        <w:br w:type="textWrapping"/>
+      </w:r>
+      <w:r>
+        <w:rPr>
+          <w:rStyle w:val="VerbatimChar"/>
+        </w:rPr>
+        <w:t xml:space="preserve">##                                                                          Washington State Department of Natural Resources </w:t>
+      </w:r>
+      <w:r>
+        <w:br w:type="textWrapping"/>
+      </w:r>
+      <w:r>
+        <w:rPr>
+          <w:rStyle w:val="VerbatimChar"/>
+        </w:rPr>
+        <w:t xml:space="preserve">##                                                                                                                         1 </w:t>
+      </w:r>
+      <w:r>
+        <w:br w:type="textWrapping"/>
+      </w:r>
+      <w:r>
+        <w:rPr>
+          <w:rStyle w:val="VerbatimChar"/>
+        </w:rPr>
+        <w:t xml:space="preserve">##                                                                                                      University of Hawaii </w:t>
+      </w:r>
+      <w:r>
+        <w:br w:type="textWrapping"/>
+      </w:r>
+      <w:r>
+        <w:rPr>
+          <w:rStyle w:val="VerbatimChar"/>
+        </w:rPr>
+        <w:t xml:space="preserve">##                                                                                                                         1 </w:t>
+      </w:r>
+      <w:r>
+        <w:br w:type="textWrapping"/>
+      </w:r>
+      <w:r>
+        <w:rPr>
+          <w:rStyle w:val="VerbatimChar"/>
+        </w:rPr>
+        <w:t xml:space="preserve">##                                                                                                         Utah State Office </w:t>
+      </w:r>
+      <w:r>
+        <w:br w:type="textWrapping"/>
+      </w:r>
+      <w:r>
+        <w:rPr>
+          <w:rStyle w:val="VerbatimChar"/>
+        </w:rPr>
+        <w:t xml:space="preserve">##                                                                                                                         1 </w:t>
+      </w:r>
+      <w:r>
+        <w:br w:type="textWrapping"/>
+      </w:r>
+      <w:r>
+        <w:rPr>
+          <w:rStyle w:val="VerbatimChar"/>
+        </w:rPr>
+        <w:t xml:space="preserve">##                                                                                                Alcoa Power Generating Inc </w:t>
+      </w:r>
+      <w:r>
+        <w:br w:type="textWrapping"/>
+      </w:r>
+      <w:r>
+        <w:rPr>
+          <w:rStyle w:val="VerbatimChar"/>
+        </w:rPr>
+        <w:t xml:space="preserve">##                                                                                                                         1</w:t>
+      </w:r>
+    </w:p>
+    <w:p>
+      <w:pPr>
+        <w:pStyle w:val="SourceCode"/>
+      </w:pPr>
+      <w:r>
+        <w:rPr>
+          <w:rStyle w:val="CommentTok"/>
+        </w:rPr>
+        <w:t xml:space="preserve">#write.csv(RawData,paste(DataSource,"/PartnersData.csv", sep = ""))</w:t>
+      </w:r>
+      <w:r>
+        <w:br w:type="textWrapping"/>
+      </w:r>
+      <w:r>
+        <w:rPr>
+          <w:rStyle w:val="KeywordTok"/>
+        </w:rPr>
+        <w:t xml:space="preserve">write.csv</w:t>
+      </w:r>
+      <w:r>
+        <w:rPr>
+          <w:rStyle w:val="NormalTok"/>
+        </w:rPr>
+        <w:t xml:space="preserve">(adjmat, </w:t>
+      </w:r>
+      <w:r>
+        <w:rPr>
+          <w:rStyle w:val="StringTok"/>
+        </w:rPr>
+        <w:t xml:space="preserve">"/usr/local/bin/store/partner_rff/output/adjacencymatrix.csv"</w:t>
+      </w:r>
+      <w:r>
+        <w:rPr>
+          <w:rStyle w:val="NormalTok"/>
+        </w:rPr>
+        <w:t xml:space="preserve">)</w:t>
       </w:r>
     </w:p>
     <w:p>
@@ -866,7 +4677,7 @@
     </w:lvl>
   </w:abstractNum>
   <w:abstractNum w:abstractNumId="990">
-    <w:nsid w:val="852270f5"/>
+    <w:nsid w:val="93ebf310"/>
     <w:multiLevelType w:val="multilevel"/>
     <w:lvl w:ilvl="0">
       <w:numFmt w:val="bullet"/>
@@ -947,7 +4758,7 @@
     </w:lvl>
   </w:abstractNum>
   <w:abstractNum w:abstractNumId="99411">
-    <w:nsid w:val="32a66bc3"/>
+    <w:nsid w:val="f2321ecd"/>
     <w:multiLevelType w:val="multilevel"/>
     <w:lvl w:ilvl="0">
       <w:start w:val="1"/>
@@ -1035,7 +4846,7 @@
     </w:lvl>
   </w:abstractNum>
   <w:abstractNum w:abstractNumId="991">
-    <w:nsid w:val="6488aae7"/>
+    <w:nsid w:val="8a76bc41"/>
     <w:multiLevelType w:val="multilevel"/>
     <w:lvl w:ilvl="0">
       <w:numFmt w:val="bullet"/>
@@ -1116,7 +4927,7 @@
     </w:lvl>
   </w:abstractNum>
   <w:abstractNum w:abstractNumId="99722">
-    <w:nsid w:val="ca3ff996"/>
+    <w:nsid w:val="2f3f317d"/>
     <w:multiLevelType w:val="multilevel"/>
     <w:lvl w:ilvl="0">
       <w:start w:val="2"/>
@@ -1204,7 +5015,7 @@
     </w:lvl>
   </w:abstractNum>
   <w:abstractNum w:abstractNumId="99713">
-    <w:nsid w:val="c4640194"/>
+    <w:nsid w:val="8f6db4cc"/>
     <w:multiLevelType w:val="multilevel"/>
     <w:lvl w:ilvl="0">
       <w:start w:val="3"/>
@@ -1292,7 +5103,7 @@
     </w:lvl>
   </w:abstractNum>
   <w:abstractNum w:abstractNumId="99714">
-    <w:nsid w:val="2877794d"/>
+    <w:nsid w:val="6c058781"/>
     <w:multiLevelType w:val="multilevel"/>
     <w:lvl w:ilvl="0">
       <w:start w:val="4"/>
@@ -1380,7 +5191,7 @@
     </w:lvl>
   </w:abstractNum>
   <w:abstractNum w:abstractNumId="99723">
-    <w:nsid w:val="1c668ab4"/>
+    <w:nsid w:val="7550e1ed"/>
     <w:multiLevelType w:val="multilevel"/>
     <w:lvl w:ilvl="0">
       <w:start w:val="3"/>
@@ -1468,7 +5279,7 @@
     </w:lvl>
   </w:abstractNum>
   <w:abstractNum w:abstractNumId="99711">
-    <w:nsid w:val="daa6d054"/>
+    <w:nsid w:val="3ea5cff8"/>
     <w:multiLevelType w:val="multilevel"/>
     <w:lvl w:ilvl="0">
       <w:start w:val="1"/>

</xml_diff>